<commit_message>
Update Caderno de Anexos HYGGE EDGE.docx
</commit_message>
<xml_diff>
--- a/Projects/112/Caderno de Anexos HYGGE EDGE.docx
+++ b/Projects/112/Caderno de Anexos HYGGE EDGE.docx
@@ -4,7 +4,7 @@
   <w:body>
     <w:p>
       <w:pPr>
-        <w:pStyle w:val="BodyText"/>
+        <w:pStyle w:val="Corpodetexto"/>
         <w:pBdr>
           <w:top w:val="none" w:sz="0" w:space="0" w:color="auto"/>
           <w:bottom w:val="none" w:sz="0" w:space="0" w:color="auto"/>
@@ -20,7 +20,7 @@
     </w:p>
     <w:p>
       <w:pPr>
-        <w:pStyle w:val="BodyText"/>
+        <w:pStyle w:val="Corpodetexto"/>
         <w:pBdr>
           <w:top w:val="none" w:sz="0" w:space="0" w:color="auto"/>
           <w:bottom w:val="none" w:sz="0" w:space="0" w:color="auto"/>
@@ -34,7 +34,7 @@
     </w:p>
     <w:p>
       <w:pPr>
-        <w:pStyle w:val="BodyText"/>
+        <w:pStyle w:val="Corpodetexto"/>
         <w:pBdr>
           <w:top w:val="none" w:sz="0" w:space="0" w:color="auto"/>
           <w:bottom w:val="none" w:sz="0" w:space="0" w:color="auto"/>
@@ -225,7 +225,7 @@
     </w:p>
     <w:p>
       <w:pPr>
-        <w:pStyle w:val="BodyText"/>
+        <w:pStyle w:val="Corpodetexto"/>
         <w:pBdr>
           <w:top w:val="none" w:sz="0" w:space="0" w:color="auto"/>
           <w:bottom w:val="none" w:sz="0" w:space="0" w:color="auto"/>
@@ -239,7 +239,7 @@
     </w:p>
     <w:p>
       <w:pPr>
-        <w:pStyle w:val="BodyText"/>
+        <w:pStyle w:val="Corpodetexto"/>
         <w:pBdr>
           <w:top w:val="none" w:sz="0" w:space="0" w:color="auto"/>
           <w:bottom w:val="none" w:sz="0" w:space="0" w:color="auto"/>
@@ -253,7 +253,7 @@
     </w:p>
     <w:p>
       <w:pPr>
-        <w:pStyle w:val="BodyText"/>
+        <w:pStyle w:val="Corpodetexto"/>
         <w:pBdr>
           <w:top w:val="none" w:sz="0" w:space="0" w:color="auto"/>
           <w:bottom w:val="none" w:sz="0" w:space="0" w:color="auto"/>
@@ -267,7 +267,7 @@
     </w:p>
     <w:p>
       <w:pPr>
-        <w:pStyle w:val="BodyText"/>
+        <w:pStyle w:val="Corpodetexto"/>
         <w:pBdr>
           <w:top w:val="none" w:sz="0" w:space="0" w:color="auto"/>
           <w:bottom w:val="none" w:sz="0" w:space="0" w:color="auto"/>
@@ -281,7 +281,7 @@
     </w:p>
     <w:p>
       <w:pPr>
-        <w:pStyle w:val="BodyText"/>
+        <w:pStyle w:val="Corpodetexto"/>
         <w:pBdr>
           <w:top w:val="none" w:sz="0" w:space="0" w:color="auto"/>
           <w:bottom w:val="none" w:sz="0" w:space="0" w:color="auto"/>
@@ -295,7 +295,7 @@
     </w:p>
     <w:p>
       <w:pPr>
-        <w:pStyle w:val="BodyText"/>
+        <w:pStyle w:val="Corpodetexto"/>
         <w:pBdr>
           <w:top w:val="none" w:sz="0" w:space="0" w:color="auto"/>
           <w:bottom w:val="none" w:sz="0" w:space="0" w:color="auto"/>
@@ -560,7 +560,7 @@
     </w:p>
     <w:p>
       <w:pPr>
-        <w:pStyle w:val="BodyText"/>
+        <w:pStyle w:val="Corpodetexto"/>
         <w:pBdr>
           <w:top w:val="none" w:sz="0" w:space="0" w:color="auto"/>
           <w:bottom w:val="none" w:sz="0" w:space="0" w:color="auto"/>
@@ -574,7 +574,7 @@
     </w:p>
     <w:p>
       <w:pPr>
-        <w:pStyle w:val="BodyText"/>
+        <w:pStyle w:val="Corpodetexto"/>
         <w:pBdr>
           <w:top w:val="none" w:sz="0" w:space="0" w:color="auto"/>
           <w:bottom w:val="none" w:sz="0" w:space="0" w:color="auto"/>
@@ -588,7 +588,7 @@
     </w:p>
     <w:p>
       <w:pPr>
-        <w:pStyle w:val="BodyText"/>
+        <w:pStyle w:val="Corpodetexto"/>
         <w:pBdr>
           <w:top w:val="none" w:sz="0" w:space="0" w:color="auto"/>
           <w:bottom w:val="none" w:sz="0" w:space="0" w:color="auto"/>
@@ -602,7 +602,7 @@
     </w:p>
     <w:p>
       <w:pPr>
-        <w:pStyle w:val="BodyText"/>
+        <w:pStyle w:val="Corpodetexto"/>
         <w:pBdr>
           <w:top w:val="none" w:sz="0" w:space="0" w:color="auto"/>
           <w:bottom w:val="none" w:sz="0" w:space="0" w:color="auto"/>
@@ -616,7 +616,7 @@
     </w:p>
     <w:p>
       <w:pPr>
-        <w:pStyle w:val="BodyText"/>
+        <w:pStyle w:val="Corpodetexto"/>
         <w:pBdr>
           <w:top w:val="none" w:sz="0" w:space="0" w:color="auto"/>
           <w:bottom w:val="none" w:sz="0" w:space="0" w:color="auto"/>
@@ -640,7 +640,7 @@
     </w:p>
     <w:p>
       <w:pPr>
-        <w:pStyle w:val="BodyText"/>
+        <w:pStyle w:val="Corpodetexto"/>
         <w:pBdr>
           <w:top w:val="none" w:sz="0" w:space="0" w:color="auto"/>
           <w:bottom w:val="none" w:sz="0" w:space="0" w:color="auto"/>
@@ -654,7 +654,7 @@
     </w:p>
     <w:p>
       <w:pPr>
-        <w:pStyle w:val="BodyText"/>
+        <w:pStyle w:val="Corpodetexto"/>
         <w:pBdr>
           <w:top w:val="none" w:sz="0" w:space="0" w:color="auto"/>
           <w:bottom w:val="none" w:sz="0" w:space="0" w:color="auto"/>
@@ -668,7 +668,7 @@
     </w:p>
     <w:p>
       <w:pPr>
-        <w:pStyle w:val="BodyText"/>
+        <w:pStyle w:val="Corpodetexto"/>
         <w:pBdr>
           <w:top w:val="none" w:sz="0" w:space="0" w:color="auto"/>
           <w:bottom w:val="none" w:sz="0" w:space="0" w:color="auto"/>
@@ -682,7 +682,7 @@
     </w:p>
     <w:p>
       <w:pPr>
-        <w:pStyle w:val="BodyText"/>
+        <w:pStyle w:val="Corpodetexto"/>
         <w:pBdr>
           <w:top w:val="none" w:sz="0" w:space="0" w:color="auto"/>
           <w:bottom w:val="none" w:sz="0" w:space="0" w:color="auto"/>
@@ -696,7 +696,7 @@
     </w:p>
     <w:p>
       <w:pPr>
-        <w:pStyle w:val="BodyText"/>
+        <w:pStyle w:val="Corpodetexto"/>
         <w:pBdr>
           <w:top w:val="none" w:sz="0" w:space="0" w:color="auto"/>
           <w:bottom w:val="none" w:sz="0" w:space="0" w:color="auto"/>
@@ -710,7 +710,7 @@
     </w:p>
     <w:p>
       <w:pPr>
-        <w:pStyle w:val="BodyText"/>
+        <w:pStyle w:val="Corpodetexto"/>
         <w:pBdr>
           <w:top w:val="none" w:sz="0" w:space="0" w:color="auto"/>
           <w:bottom w:val="none" w:sz="0" w:space="0" w:color="auto"/>
@@ -724,7 +724,7 @@
     </w:p>
     <w:p>
       <w:pPr>
-        <w:pStyle w:val="BodyText"/>
+        <w:pStyle w:val="Corpodetexto"/>
         <w:pBdr>
           <w:top w:val="none" w:sz="0" w:space="0" w:color="auto"/>
           <w:bottom w:val="none" w:sz="0" w:space="0" w:color="auto"/>
@@ -738,7 +738,7 @@
     </w:p>
     <w:p>
       <w:pPr>
-        <w:pStyle w:val="Title"/>
+        <w:pStyle w:val="Ttulo"/>
         <w:spacing w:after="240"/>
         <w:ind w:left="0"/>
         <w:rPr>
@@ -767,7 +767,7 @@
     </w:p>
     <w:p>
       <w:pPr>
-        <w:pStyle w:val="BodyText"/>
+        <w:pStyle w:val="Corpodetexto"/>
         <w:pBdr>
           <w:top w:val="none" w:sz="0" w:space="0" w:color="auto"/>
           <w:bottom w:val="none" w:sz="0" w:space="0" w:color="auto"/>
@@ -923,7 +923,7 @@
       <w:sdtContent>
         <w:p>
           <w:pPr>
-            <w:pStyle w:val="TOCHeading"/>
+            <w:pStyle w:val="CabealhodoSumrio"/>
             <w:rPr>
               <w:rFonts w:asciiTheme="minorHAnsi" w:hAnsiTheme="minorHAnsi" w:cstheme="minorHAnsi"/>
               <w:b/>
@@ -947,7 +947,7 @@
         </w:p>
         <w:p>
           <w:pPr>
-            <w:pStyle w:val="TOC1"/>
+            <w:pStyle w:val="Sumrio1"/>
             <w:tabs>
               <w:tab w:val="left" w:pos="720"/>
               <w:tab w:val="right" w:leader="dot" w:pos="9825"/>
@@ -1082,7 +1082,7 @@
         </w:p>
         <w:p>
           <w:pPr>
-            <w:pStyle w:val="TOC1"/>
+            <w:pStyle w:val="Sumrio1"/>
             <w:tabs>
               <w:tab w:val="left" w:pos="720"/>
               <w:tab w:val="right" w:leader="dot" w:pos="9825"/>
@@ -1196,7 +1196,7 @@
         </w:p>
         <w:p>
           <w:pPr>
-            <w:pStyle w:val="TOC1"/>
+            <w:pStyle w:val="Sumrio1"/>
             <w:tabs>
               <w:tab w:val="right" w:leader="dot" w:pos="9825"/>
             </w:tabs>
@@ -1285,7 +1285,7 @@
         </w:p>
         <w:p>
           <w:pPr>
-            <w:pStyle w:val="TOC1"/>
+            <w:pStyle w:val="Sumrio1"/>
             <w:tabs>
               <w:tab w:val="right" w:leader="dot" w:pos="9825"/>
             </w:tabs>
@@ -1374,7 +1374,7 @@
         </w:p>
         <w:p>
           <w:pPr>
-            <w:pStyle w:val="TOC1"/>
+            <w:pStyle w:val="Sumrio1"/>
             <w:tabs>
               <w:tab w:val="right" w:leader="dot" w:pos="9825"/>
             </w:tabs>
@@ -1463,7 +1463,7 @@
         </w:p>
         <w:p>
           <w:pPr>
-            <w:pStyle w:val="TOC1"/>
+            <w:pStyle w:val="Sumrio1"/>
             <w:tabs>
               <w:tab w:val="right" w:leader="dot" w:pos="9825"/>
             </w:tabs>
@@ -1552,7 +1552,7 @@
         </w:p>
         <w:p>
           <w:pPr>
-            <w:pStyle w:val="TOC1"/>
+            <w:pStyle w:val="Sumrio1"/>
             <w:tabs>
               <w:tab w:val="right" w:leader="dot" w:pos="9825"/>
             </w:tabs>
@@ -1943,7 +1943,7 @@
           <w:noProof/>
         </w:rPr>
         <w:drawing>
-          <wp:inline distT="0" distB="0" distL="0" distR="0" wp14:anchorId="568AF8D5" wp14:editId="4D0FAD95">
+          <wp:inline distT="0" distB="0" distL="0" distR="0" wp14:anchorId="568AF8D5" wp14:editId="378BC1C6">
             <wp:extent cx="3982935" cy="2839685"/>
             <wp:effectExtent l="19050" t="19050" r="17780" b="18415"/>
             <wp:docPr id="529435983" name="Imagem 1" descr="Diagrama&#10;&#10;Descrição gerada automaticamente"/>
@@ -2348,6 +2348,12 @@
           <w:lang w:val="pt-BR"/>
         </w:rPr>
       </w:pPr>
+      <w:r>
+        <w:rPr>
+          <w:lang w:val="pt-BR"/>
+        </w:rPr>
+        <w:t>- Cálculo para dimensionamento dos reservatórios de reuso de águas cinzas;</w:t>
+      </w:r>
     </w:p>
     <w:p>
       <w:pPr>
@@ -2360,7 +2366,7 @@
         <w:rPr>
           <w:lang w:val="pt-BR"/>
         </w:rPr>
-        <w:t>- Cálculo para dimensionamento dos reservatórios de reuso de águas cinzas;</w:t>
+        <w:t>- Cálculo para dimensionamento das tubulações de reuso de águas cinzas;</w:t>
       </w:r>
     </w:p>
     <w:p>
@@ -2374,7 +2380,13 @@
         <w:rPr>
           <w:lang w:val="pt-BR"/>
         </w:rPr>
-        <w:t>- Cálculo para dimensionamento das tubulações de reuso de águas cinzas;</w:t>
+        <w:t>- Cálculo para dimensionamento da estação de tratamento de águas cinzas</w:t>
+      </w:r>
+      <w:r>
+        <w:rPr>
+          <w:lang w:val="pt-BR"/>
+        </w:rPr>
+        <w:t>;</w:t>
       </w:r>
     </w:p>
     <w:p>
@@ -2388,13 +2400,7 @@
         <w:rPr>
           <w:lang w:val="pt-BR"/>
         </w:rPr>
-        <w:t>- Cálculo para dimensionamento da estação de tratamento de águas cinzas</w:t>
-      </w:r>
-      <w:r>
-        <w:rPr>
-          <w:lang w:val="pt-BR"/>
-        </w:rPr>
-        <w:t>;</w:t>
+        <w:t>- Valor em m³ da capacidade de reservatório necessária para reuso de águas cinzas;</w:t>
       </w:r>
     </w:p>
     <w:p>
@@ -2408,7 +2414,7 @@
         <w:rPr>
           <w:lang w:val="pt-BR"/>
         </w:rPr>
-        <w:t>- Valor em m³ da capacidade de reservatório necessária para reuso de águas cinzas;</w:t>
+        <w:t>- Capacidade da estação de tratamento em m³/dia;</w:t>
       </w:r>
     </w:p>
     <w:p>
@@ -2422,7 +2428,7 @@
         <w:rPr>
           <w:lang w:val="pt-BR"/>
         </w:rPr>
-        <w:t>- Capacidade da estação de tratamento em m³/dia;</w:t>
+        <w:t>- Volumes de águas cinzas disponíveis por dia;</w:t>
       </w:r>
     </w:p>
     <w:p>
@@ -2436,7 +2442,7 @@
         <w:rPr>
           <w:lang w:val="pt-BR"/>
         </w:rPr>
-        <w:t>- Volumes de águas cinzas disponíveis por dia;</w:t>
+        <w:t>- Eficiência da estação de tratamento (geração final de água tratada por dia;</w:t>
       </w:r>
     </w:p>
     <w:p>
@@ -2450,29 +2456,12 @@
         <w:rPr>
           <w:lang w:val="pt-BR"/>
         </w:rPr>
-        <w:t>- Eficiência da estação de tratamento (geração final de água tratada por dia;</w:t>
+        <w:t>- Balanço da geração/demanda com o uso que terá tal água.</w:t>
       </w:r>
     </w:p>
     <w:p>
       <w:pPr>
         <w:jc w:val="both"/>
-        <w:rPr>
-          <w:lang w:val="pt-BR"/>
-        </w:rPr>
-      </w:pPr>
-      <w:r>
-        <w:rPr>
-          <w:lang w:val="pt-BR"/>
-        </w:rPr>
-        <w:t>- Balanço da geração/demanda com o uso que terá tal água.</w:t>
-      </w:r>
-    </w:p>
-    <w:p>
-      <w:pPr>
-        <w:jc w:val="both"/>
-        <w:rPr>
-          <w:lang w:val="pt-BR"/>
-        </w:rPr>
       </w:pPr>
     </w:p>
     <w:p>
@@ -2579,78 +2568,517 @@
     <w:p>
       <w:pPr>
         <w:jc w:val="both"/>
-        <w:rPr>
-          <w:lang w:val="pt-BR"/>
-        </w:rPr>
-      </w:pPr>
-    </w:p>
-    <w:p>
-      <w:pPr>
-        <w:jc w:val="both"/>
-        <w:rPr>
-          <w:lang w:val="pt-BR"/>
-        </w:rPr>
-      </w:pPr>
-    </w:p>
-    <w:p>
-      <w:pPr>
-        <w:jc w:val="both"/>
-        <w:rPr>
-          <w:lang w:val="pt-BR"/>
-        </w:rPr>
-      </w:pPr>
-    </w:p>
-    <w:p>
-      <w:pPr>
-        <w:jc w:val="both"/>
-        <w:rPr>
-          <w:lang w:val="pt-BR"/>
-        </w:rPr>
-      </w:pPr>
-    </w:p>
-    <w:p>
-      <w:pPr>
-        <w:jc w:val="both"/>
-        <w:rPr>
-          <w:lang w:val="pt-BR"/>
-        </w:rPr>
-      </w:pPr>
-    </w:p>
-    <w:p>
-      <w:pPr>
-        <w:jc w:val="both"/>
-        <w:rPr>
-          <w:lang w:val="pt-BR"/>
-        </w:rPr>
-      </w:pPr>
-    </w:p>
-    <w:p>
-      <w:pPr>
-        <w:jc w:val="both"/>
-        <w:rPr>
-          <w:lang w:val="pt-BR"/>
-        </w:rPr>
-      </w:pPr>
-    </w:p>
-    <w:p>
-      <w:pPr>
-        <w:jc w:val="both"/>
-        <w:rPr>
-          <w:lang w:val="pt-BR"/>
-        </w:rPr>
-      </w:pPr>
-    </w:p>
-    <w:p>
-      <w:pPr>
-        <w:jc w:val="both"/>
-        <w:rPr>
-          <w:lang w:val="pt-BR"/>
-        </w:rPr>
-      </w:pPr>
-    </w:p>
-    <w:p>
-      <w:pPr>
-        <w:pStyle w:val="BodyText"/>
+      </w:pPr>
+    </w:p>
+    <w:p>
+      <w:pPr>
+        <w:pStyle w:val="HYGGEsubtitulo"/>
+        <w:numPr>
+          <w:ilvl w:val="0"/>
+          <w:numId w:val="0"/>
+        </w:numPr>
+        <w:ind w:left="792"/>
+        <w:rPr>
+          <w:lang w:val="pt-BR"/>
+        </w:rPr>
+      </w:pPr>
+      <w:r>
+        <w:rPr>
+          <w:lang w:val="pt-BR"/>
+        </w:rPr>
+        <w:t xml:space="preserve">Anexo </w:t>
+      </w:r>
+      <w:r>
+        <w:rPr>
+          <w:lang w:val="pt-BR"/>
+        </w:rPr>
+        <w:t>M.1</w:t>
+      </w:r>
+    </w:p>
+    <w:p>
+      <w:pPr>
+        <w:rPr>
+          <w:lang w:val="pt-BR"/>
+        </w:rPr>
+      </w:pPr>
+      <w:r>
+        <w:rPr>
+          <w:lang w:val="pt-BR"/>
+        </w:rPr>
+        <w:t xml:space="preserve">Os projetos estruturais precisam apresentar o cálculo de taxa de consumo de aço em </w:t>
+      </w:r>
+      <w:r>
+        <w:rPr>
+          <w:lang w:val="pt-BR"/>
+        </w:rPr>
+        <w:t>k</w:t>
+      </w:r>
+      <w:r>
+        <w:rPr>
+          <w:lang w:val="pt-BR"/>
+        </w:rPr>
+        <w:t>g</w:t>
+      </w:r>
+      <w:r>
+        <w:rPr>
+          <w:lang w:val="pt-BR"/>
+        </w:rPr>
+        <w:t xml:space="preserve"> de aço por </w:t>
+      </w:r>
+      <w:r>
+        <w:rPr>
+          <w:lang w:val="pt-BR"/>
+        </w:rPr>
+        <w:t>m</w:t>
+      </w:r>
+      <w:r>
+        <w:rPr>
+          <w:lang w:val="pt-BR"/>
+        </w:rPr>
+        <w:t>etro quadrado de laje (kg/m²)</w:t>
+      </w:r>
+      <w:r>
+        <w:rPr>
+          <w:lang w:val="pt-BR"/>
+        </w:rPr>
+        <w:t xml:space="preserve"> para cada uma das classificações citadas abaixo</w:t>
+      </w:r>
+      <w:r>
+        <w:rPr>
+          <w:lang w:val="pt-BR"/>
+        </w:rPr>
+        <w:t>, conforme aplicável em projeto:</w:t>
+      </w:r>
+    </w:p>
+    <w:p>
+      <w:pPr>
+        <w:pStyle w:val="PargrafodaLista"/>
+        <w:numPr>
+          <w:ilvl w:val="0"/>
+          <w:numId w:val="42"/>
+        </w:numPr>
+        <w:rPr>
+          <w:b/>
+          <w:bCs/>
+          <w:lang w:val="pt-BR"/>
+        </w:rPr>
+      </w:pPr>
+      <w:r>
+        <w:rPr>
+          <w:b/>
+          <w:bCs/>
+          <w:lang w:val="pt-BR"/>
+        </w:rPr>
+        <w:t xml:space="preserve">Laje de contato com o solo: </w:t>
+      </w:r>
+      <w:r>
+        <w:rPr>
+          <w:lang w:val="pt-BR"/>
+        </w:rPr>
+        <w:t xml:space="preserve">todas as áreas </w:t>
+      </w:r>
+      <w:r>
+        <w:rPr>
+          <w:lang w:val="pt-BR"/>
+        </w:rPr>
+        <w:t xml:space="preserve">de laje </w:t>
+      </w:r>
+      <w:r>
+        <w:rPr>
+          <w:lang w:val="pt-BR"/>
+        </w:rPr>
+        <w:t>que possuem</w:t>
+      </w:r>
+      <w:r>
+        <w:rPr>
+          <w:lang w:val="pt-BR"/>
+        </w:rPr>
+        <w:t xml:space="preserve"> contato com o solo, seja no </w:t>
+      </w:r>
+      <w:r>
+        <w:rPr>
+          <w:lang w:val="pt-BR"/>
+        </w:rPr>
+        <w:t>subsolo ou pavimento térreo do edifício;</w:t>
+      </w:r>
+    </w:p>
+    <w:p>
+      <w:pPr>
+        <w:pStyle w:val="PargrafodaLista"/>
+        <w:numPr>
+          <w:ilvl w:val="0"/>
+          <w:numId w:val="42"/>
+        </w:numPr>
+        <w:rPr>
+          <w:b/>
+          <w:bCs/>
+          <w:lang w:val="pt-BR"/>
+        </w:rPr>
+      </w:pPr>
+      <w:r>
+        <w:rPr>
+          <w:b/>
+          <w:bCs/>
+          <w:lang w:val="pt-BR"/>
+        </w:rPr>
+        <w:t xml:space="preserve">Laje de cobertura: </w:t>
+      </w:r>
+      <w:r>
+        <w:rPr>
+          <w:lang w:val="pt-BR"/>
+        </w:rPr>
+        <w:t xml:space="preserve">todas as lajes </w:t>
+      </w:r>
+      <w:r>
+        <w:rPr>
+          <w:lang w:val="pt-BR"/>
+        </w:rPr>
+        <w:t>em</w:t>
+      </w:r>
+      <w:r>
+        <w:rPr>
+          <w:lang w:val="pt-BR"/>
+        </w:rPr>
+        <w:t xml:space="preserve"> descobertas e/ou com</w:t>
+      </w:r>
+      <w:r>
+        <w:rPr>
+          <w:lang w:val="pt-BR"/>
+        </w:rPr>
+        <w:t xml:space="preserve"> contato </w:t>
+      </w:r>
+      <w:r>
+        <w:rPr>
+          <w:lang w:val="pt-BR"/>
+        </w:rPr>
+        <w:t>com a área externa</w:t>
+      </w:r>
+      <w:r>
+        <w:rPr>
+          <w:lang w:val="pt-BR"/>
+        </w:rPr>
+        <w:t>, independentemente do pavimento em que se encontram;</w:t>
+      </w:r>
+    </w:p>
+    <w:p>
+      <w:pPr>
+        <w:pStyle w:val="PargrafodaLista"/>
+        <w:numPr>
+          <w:ilvl w:val="0"/>
+          <w:numId w:val="42"/>
+        </w:numPr>
+        <w:rPr>
+          <w:b/>
+          <w:bCs/>
+          <w:lang w:val="pt-BR"/>
+        </w:rPr>
+      </w:pPr>
+      <w:r>
+        <w:rPr>
+          <w:b/>
+          <w:bCs/>
+          <w:lang w:val="pt-BR"/>
+        </w:rPr>
+        <w:t xml:space="preserve">Laje intermediária: </w:t>
+      </w:r>
+      <w:r>
+        <w:rPr>
+          <w:lang w:val="pt-BR"/>
+        </w:rPr>
+        <w:t xml:space="preserve">todas as lajes </w:t>
+      </w:r>
+      <w:r>
+        <w:rPr>
+          <w:lang w:val="pt-BR"/>
+        </w:rPr>
+        <w:t xml:space="preserve">internas, </w:t>
+      </w:r>
+      <w:r>
+        <w:rPr>
+          <w:lang w:val="pt-BR"/>
+        </w:rPr>
+        <w:t xml:space="preserve">entre </w:t>
+      </w:r>
+      <w:r>
+        <w:rPr>
+          <w:lang w:val="pt-BR"/>
+        </w:rPr>
+        <w:t xml:space="preserve">os </w:t>
+      </w:r>
+      <w:r>
+        <w:rPr>
+          <w:lang w:val="pt-BR"/>
+        </w:rPr>
+        <w:t>pavimentos</w:t>
+      </w:r>
+      <w:r>
+        <w:rPr>
+          <w:lang w:val="pt-BR"/>
+        </w:rPr>
+        <w:t xml:space="preserve"> da torre, que são cobertas e não possuem contato com o solo</w:t>
+      </w:r>
+      <w:r>
+        <w:rPr>
+          <w:lang w:val="pt-BR"/>
+        </w:rPr>
+        <w:t>.</w:t>
+      </w:r>
+    </w:p>
+    <w:p>
+      <w:pPr>
+        <w:rPr>
+          <w:lang w:val="pt-BR"/>
+        </w:rPr>
+      </w:pPr>
+      <w:r>
+        <w:rPr>
+          <w:lang w:val="pt-BR"/>
+        </w:rPr>
+        <w:t>Para fases iniciais de projeto</w:t>
+      </w:r>
+      <w:r>
+        <w:rPr>
+          <w:lang w:val="pt-BR"/>
+        </w:rPr>
+        <w:t xml:space="preserve"> estrutural</w:t>
+      </w:r>
+      <w:r>
+        <w:rPr>
+          <w:lang w:val="pt-BR"/>
+        </w:rPr>
+        <w:t xml:space="preserve">, pode ser fornecida </w:t>
+      </w:r>
+      <w:r>
+        <w:rPr>
+          <w:lang w:val="pt-BR"/>
+        </w:rPr>
+        <w:t>valor estimado</w:t>
+      </w:r>
+      <w:r>
+        <w:rPr>
+          <w:lang w:val="pt-BR"/>
+        </w:rPr>
+        <w:t xml:space="preserve"> d</w:t>
+      </w:r>
+      <w:r>
+        <w:rPr>
+          <w:lang w:val="pt-BR"/>
+        </w:rPr>
+        <w:t>e consumo de aço</w:t>
+      </w:r>
+      <w:r>
+        <w:rPr>
+          <w:lang w:val="pt-BR"/>
+        </w:rPr>
+        <w:t xml:space="preserve"> para cada uma das tipologias em projeto ou memorial de cálculo</w:t>
+      </w:r>
+      <w:r>
+        <w:rPr>
+          <w:lang w:val="pt-BR"/>
+        </w:rPr>
+        <w:t>.</w:t>
+      </w:r>
+    </w:p>
+    <w:p>
+      <w:pPr>
+        <w:rPr>
+          <w:lang w:val="pt-BR"/>
+        </w:rPr>
+      </w:pPr>
+      <w:r>
+        <w:rPr>
+          <w:lang w:val="pt-BR"/>
+        </w:rPr>
+        <w:t>N</w:t>
+      </w:r>
+      <w:r>
+        <w:rPr>
+          <w:lang w:val="pt-BR"/>
+        </w:rPr>
+        <w:t xml:space="preserve">o projeto </w:t>
+      </w:r>
+      <w:r>
+        <w:rPr>
+          <w:lang w:val="pt-BR"/>
+        </w:rPr>
+        <w:t xml:space="preserve">estrutural </w:t>
+      </w:r>
+      <w:r>
+        <w:rPr>
+          <w:lang w:val="pt-BR"/>
+        </w:rPr>
+        <w:t>executivo</w:t>
+      </w:r>
+      <w:r>
+        <w:rPr>
+          <w:lang w:val="pt-BR"/>
+        </w:rPr>
+        <w:t xml:space="preserve"> ou </w:t>
+      </w:r>
+      <w:r>
+        <w:rPr>
+          <w:lang w:val="pt-BR"/>
+        </w:rPr>
+        <w:t xml:space="preserve">no memorial de cálculo final </w:t>
+      </w:r>
+      <w:r>
+        <w:rPr>
+          <w:lang w:val="pt-BR"/>
+        </w:rPr>
+        <w:t>é necessário que conste o valor final de consumo de aço para cada uma das três tipologias acima citada</w:t>
+      </w:r>
+      <w:r>
+        <w:rPr>
+          <w:lang w:val="pt-BR"/>
+        </w:rPr>
+        <w:t>s</w:t>
+      </w:r>
+      <w:r>
+        <w:rPr>
+          <w:lang w:val="pt-BR"/>
+        </w:rPr>
+        <w:t xml:space="preserve">, bem como o memorial de </w:t>
+      </w:r>
+      <w:r>
+        <w:rPr>
+          <w:lang w:val="pt-BR"/>
+        </w:rPr>
+        <w:lastRenderedPageBreak/>
+        <w:t>cálculo</w:t>
+      </w:r>
+      <w:r>
+        <w:rPr>
+          <w:lang w:val="pt-BR"/>
+        </w:rPr>
+        <w:t xml:space="preserve"> estrutural</w:t>
+      </w:r>
+      <w:r>
+        <w:rPr>
+          <w:lang w:val="pt-BR"/>
+        </w:rPr>
+        <w:t xml:space="preserve">, contendo o valor de consumo de aço </w:t>
+      </w:r>
+      <w:r>
+        <w:rPr>
+          <w:lang w:val="pt-BR"/>
+        </w:rPr>
+        <w:t xml:space="preserve">e </w:t>
+      </w:r>
+      <w:r>
+        <w:rPr>
+          <w:lang w:val="pt-BR"/>
+        </w:rPr>
+        <w:t>as áreas consideradas para cada pavimento</w:t>
+      </w:r>
+      <w:r>
+        <w:rPr>
+          <w:lang w:val="pt-BR"/>
+        </w:rPr>
+        <w:t>.</w:t>
+      </w:r>
+    </w:p>
+    <w:p>
+      <w:pPr>
+        <w:rPr>
+          <w:lang w:val="pt-BR"/>
+        </w:rPr>
+      </w:pPr>
+    </w:p>
+    <w:p>
+      <w:pPr>
+        <w:rPr>
+          <w:lang w:val="pt-BR"/>
+        </w:rPr>
+      </w:pPr>
+      <w:r>
+        <w:rPr>
+          <w:noProof/>
+        </w:rPr>
+        <w:drawing>
+          <wp:inline distT="0" distB="0" distL="0" distR="0" wp14:anchorId="481F132B" wp14:editId="306FADDA">
+            <wp:extent cx="6205779" cy="3189767"/>
+            <wp:effectExtent l="19050" t="19050" r="24130" b="10795"/>
+            <wp:docPr id="1145315075" name="Imagem 12" descr="Diagrama&#10;&#10;O conteúdo gerado por IA pode estar incorreto."/>
+            <wp:cNvGraphicFramePr>
+              <a:graphicFrameLocks xmlns:a="http://schemas.openxmlformats.org/drawingml/2006/main" noChangeAspect="1"/>
+            </wp:cNvGraphicFramePr>
+            <a:graphic xmlns:a="http://schemas.openxmlformats.org/drawingml/2006/main">
+              <a:graphicData uri="http://schemas.openxmlformats.org/drawingml/2006/picture">
+                <pic:pic xmlns:pic="http://schemas.openxmlformats.org/drawingml/2006/picture">
+                  <pic:nvPicPr>
+                    <pic:cNvPr id="1145315075" name="Imagem 12" descr="Diagrama&#10;&#10;O conteúdo gerado por IA pode estar incorreto."/>
+                    <pic:cNvPicPr>
+                      <a:picLocks noChangeAspect="1" noChangeArrowheads="1"/>
+                    </pic:cNvPicPr>
+                  </pic:nvPicPr>
+                  <pic:blipFill>
+                    <a:blip r:embed="rId15">
+                      <a:extLst>
+                        <a:ext uri="{28A0092B-C50C-407E-A947-70E740481C1C}">
+                          <a14:useLocalDpi xmlns:a14="http://schemas.microsoft.com/office/drawing/2010/main" val="0"/>
+                        </a:ext>
+                      </a:extLst>
+                    </a:blip>
+                    <a:srcRect/>
+                    <a:stretch>
+                      <a:fillRect/>
+                    </a:stretch>
+                  </pic:blipFill>
+                  <pic:spPr bwMode="auto">
+                    <a:xfrm>
+                      <a:off x="0" y="0"/>
+                      <a:ext cx="6218182" cy="3196142"/>
+                    </a:xfrm>
+                    <a:prstGeom prst="rect">
+                      <a:avLst/>
+                    </a:prstGeom>
+                    <a:noFill/>
+                    <a:ln>
+                      <a:solidFill>
+                        <a:srgbClr val="B26A1F"/>
+                      </a:solidFill>
+                      <a:prstDash val="dash"/>
+                    </a:ln>
+                  </pic:spPr>
+                </pic:pic>
+              </a:graphicData>
+            </a:graphic>
+          </wp:inline>
+        </w:drawing>
+      </w:r>
+    </w:p>
+    <w:p>
+      <w:pPr>
+        <w:spacing w:before="0" w:after="0"/>
+        <w:jc w:val="center"/>
+        <w:rPr>
+          <w:lang w:val="pt-BR"/>
+        </w:rPr>
+      </w:pPr>
+      <w:r>
+        <w:rPr>
+          <w:lang w:val="pt-BR"/>
+        </w:rPr>
+        <w:br w:type="page"/>
+      </w:r>
+    </w:p>
+    <w:p>
+      <w:pPr>
+        <w:rPr>
+          <w:lang w:val="pt-BR"/>
+        </w:rPr>
+      </w:pPr>
+    </w:p>
+    <w:p>
+      <w:pPr>
+        <w:rPr>
+          <w:lang w:val="pt-BR"/>
+        </w:rPr>
+      </w:pPr>
+    </w:p>
+    <w:p>
+      <w:pPr>
+        <w:pStyle w:val="Corpodetexto"/>
         <w:pBdr>
           <w:top w:val="none" w:sz="0" w:space="0" w:color="auto"/>
           <w:bottom w:val="none" w:sz="0" w:space="0" w:color="auto"/>
@@ -2666,9 +3094,7 @@
         <w:rPr>
           <w:rFonts w:asciiTheme="minorHAnsi" w:hAnsiTheme="minorHAnsi" w:cstheme="minorHAnsi"/>
           <w:sz w:val="20"/>
-          <w:lang w:val="pt-BR"/>
-        </w:rPr>
-        <w:lastRenderedPageBreak/>
+        </w:rPr>
         <w:t xml:space="preserve">                                                                                             </w:t>
       </w:r>
       <w:r>
@@ -2850,7 +3276,7 @@
     </w:p>
     <w:p>
       <w:pPr>
-        <w:pStyle w:val="BodyText"/>
+        <w:pStyle w:val="Corpodetexto"/>
         <w:pBdr>
           <w:top w:val="none" w:sz="0" w:space="0" w:color="auto"/>
           <w:bottom w:val="none" w:sz="0" w:space="0" w:color="auto"/>
@@ -2864,7 +3290,7 @@
     </w:p>
     <w:p>
       <w:pPr>
-        <w:pStyle w:val="BodyText"/>
+        <w:pStyle w:val="Corpodetexto"/>
         <w:pBdr>
           <w:top w:val="none" w:sz="0" w:space="0" w:color="auto"/>
           <w:bottom w:val="none" w:sz="0" w:space="0" w:color="auto"/>
@@ -2878,7 +3304,7 @@
     </w:p>
     <w:p>
       <w:pPr>
-        <w:pStyle w:val="BodyText"/>
+        <w:pStyle w:val="Corpodetexto"/>
         <w:pBdr>
           <w:top w:val="none" w:sz="0" w:space="0" w:color="auto"/>
           <w:bottom w:val="none" w:sz="0" w:space="0" w:color="auto"/>
@@ -2892,7 +3318,7 @@
     </w:p>
     <w:p>
       <w:pPr>
-        <w:pStyle w:val="BodyText"/>
+        <w:pStyle w:val="Corpodetexto"/>
         <w:pBdr>
           <w:top w:val="none" w:sz="0" w:space="0" w:color="auto"/>
           <w:bottom w:val="none" w:sz="0" w:space="0" w:color="auto"/>
@@ -2906,7 +3332,7 @@
     </w:p>
     <w:p>
       <w:pPr>
-        <w:pStyle w:val="BodyText"/>
+        <w:pStyle w:val="Corpodetexto"/>
         <w:pBdr>
           <w:top w:val="none" w:sz="0" w:space="0" w:color="auto"/>
           <w:bottom w:val="none" w:sz="0" w:space="0" w:color="auto"/>
@@ -2920,7 +3346,77 @@
     </w:p>
     <w:p>
       <w:pPr>
-        <w:pStyle w:val="BodyText"/>
+        <w:pStyle w:val="Corpodetexto"/>
+        <w:pBdr>
+          <w:top w:val="none" w:sz="0" w:space="0" w:color="auto"/>
+          <w:bottom w:val="none" w:sz="0" w:space="0" w:color="auto"/>
+        </w:pBdr>
+        <w:spacing w:after="240"/>
+        <w:rPr>
+          <w:rFonts w:asciiTheme="minorHAnsi" w:hAnsiTheme="minorHAnsi" w:cstheme="minorHAnsi"/>
+          <w:sz w:val="20"/>
+        </w:rPr>
+      </w:pPr>
+    </w:p>
+    <w:p>
+      <w:pPr>
+        <w:pStyle w:val="Corpodetexto"/>
+        <w:pBdr>
+          <w:top w:val="none" w:sz="0" w:space="0" w:color="auto"/>
+          <w:bottom w:val="none" w:sz="0" w:space="0" w:color="auto"/>
+        </w:pBdr>
+        <w:spacing w:after="240"/>
+        <w:rPr>
+          <w:rFonts w:asciiTheme="minorHAnsi" w:hAnsiTheme="minorHAnsi" w:cstheme="minorHAnsi"/>
+          <w:sz w:val="20"/>
+        </w:rPr>
+      </w:pPr>
+    </w:p>
+    <w:p>
+      <w:pPr>
+        <w:pStyle w:val="Corpodetexto"/>
+        <w:pBdr>
+          <w:top w:val="none" w:sz="0" w:space="0" w:color="auto"/>
+          <w:bottom w:val="none" w:sz="0" w:space="0" w:color="auto"/>
+        </w:pBdr>
+        <w:spacing w:after="240"/>
+        <w:rPr>
+          <w:rFonts w:asciiTheme="minorHAnsi" w:hAnsiTheme="minorHAnsi" w:cstheme="minorHAnsi"/>
+          <w:sz w:val="20"/>
+        </w:rPr>
+      </w:pPr>
+    </w:p>
+    <w:p>
+      <w:pPr>
+        <w:pStyle w:val="Corpodetexto"/>
+        <w:pBdr>
+          <w:top w:val="none" w:sz="0" w:space="0" w:color="auto"/>
+          <w:bottom w:val="none" w:sz="0" w:space="0" w:color="auto"/>
+        </w:pBdr>
+        <w:spacing w:after="240"/>
+        <w:rPr>
+          <w:rFonts w:asciiTheme="minorHAnsi" w:hAnsiTheme="minorHAnsi" w:cstheme="minorHAnsi"/>
+          <w:sz w:val="20"/>
+        </w:rPr>
+      </w:pPr>
+    </w:p>
+    <w:p>
+      <w:pPr>
+        <w:pStyle w:val="Corpodetexto"/>
+        <w:pBdr>
+          <w:top w:val="none" w:sz="0" w:space="0" w:color="auto"/>
+          <w:bottom w:val="none" w:sz="0" w:space="0" w:color="auto"/>
+        </w:pBdr>
+        <w:spacing w:after="240"/>
+        <w:rPr>
+          <w:rFonts w:asciiTheme="minorHAnsi" w:hAnsiTheme="minorHAnsi" w:cstheme="minorHAnsi"/>
+          <w:sz w:val="20"/>
+        </w:rPr>
+      </w:pPr>
+    </w:p>
+    <w:p>
+      <w:pPr>
+        <w:pStyle w:val="Corpodetexto"/>
         <w:pBdr>
           <w:top w:val="none" w:sz="0" w:space="0" w:color="auto"/>
           <w:bottom w:val="none" w:sz="0" w:space="0" w:color="auto"/>
@@ -3185,7 +3681,7 @@
     </w:p>
     <w:p>
       <w:pPr>
-        <w:pStyle w:val="BodyText"/>
+        <w:pStyle w:val="Corpodetexto"/>
         <w:pBdr>
           <w:top w:val="none" w:sz="0" w:space="0" w:color="auto"/>
           <w:bottom w:val="none" w:sz="0" w:space="0" w:color="auto"/>
@@ -3199,7 +3695,7 @@
     </w:p>
     <w:p>
       <w:pPr>
-        <w:pStyle w:val="BodyText"/>
+        <w:pStyle w:val="Corpodetexto"/>
         <w:pBdr>
           <w:top w:val="none" w:sz="0" w:space="0" w:color="auto"/>
           <w:bottom w:val="none" w:sz="0" w:space="0" w:color="auto"/>
@@ -3213,7 +3709,7 @@
     </w:p>
     <w:p>
       <w:pPr>
-        <w:pStyle w:val="BodyText"/>
+        <w:pStyle w:val="Corpodetexto"/>
         <w:pBdr>
           <w:top w:val="none" w:sz="0" w:space="0" w:color="auto"/>
           <w:bottom w:val="none" w:sz="0" w:space="0" w:color="auto"/>
@@ -3227,91 +3723,7 @@
     </w:p>
     <w:p>
       <w:pPr>
-        <w:pStyle w:val="BodyText"/>
-        <w:pBdr>
-          <w:top w:val="none" w:sz="0" w:space="0" w:color="auto"/>
-          <w:bottom w:val="none" w:sz="0" w:space="0" w:color="auto"/>
-        </w:pBdr>
-        <w:spacing w:after="240"/>
-        <w:rPr>
-          <w:rFonts w:asciiTheme="minorHAnsi" w:hAnsiTheme="minorHAnsi" w:cstheme="minorHAnsi"/>
-          <w:sz w:val="20"/>
-        </w:rPr>
-      </w:pPr>
-    </w:p>
-    <w:p>
-      <w:pPr>
-        <w:pStyle w:val="BodyText"/>
-        <w:pBdr>
-          <w:top w:val="none" w:sz="0" w:space="0" w:color="auto"/>
-          <w:bottom w:val="none" w:sz="0" w:space="0" w:color="auto"/>
-        </w:pBdr>
-        <w:spacing w:after="240"/>
-        <w:rPr>
-          <w:rFonts w:asciiTheme="minorHAnsi" w:hAnsiTheme="minorHAnsi" w:cstheme="minorHAnsi"/>
-          <w:sz w:val="20"/>
-        </w:rPr>
-      </w:pPr>
-    </w:p>
-    <w:p>
-      <w:pPr>
-        <w:pStyle w:val="BodyText"/>
-        <w:pBdr>
-          <w:top w:val="none" w:sz="0" w:space="0" w:color="auto"/>
-          <w:bottom w:val="none" w:sz="0" w:space="0" w:color="auto"/>
-        </w:pBdr>
-        <w:spacing w:after="240"/>
-        <w:rPr>
-          <w:rFonts w:asciiTheme="minorHAnsi" w:hAnsiTheme="minorHAnsi" w:cstheme="minorHAnsi"/>
-          <w:sz w:val="20"/>
-        </w:rPr>
-      </w:pPr>
-    </w:p>
-    <w:p>
-      <w:pPr>
-        <w:pStyle w:val="BodyText"/>
-        <w:pBdr>
-          <w:top w:val="none" w:sz="0" w:space="0" w:color="auto"/>
-          <w:bottom w:val="none" w:sz="0" w:space="0" w:color="auto"/>
-        </w:pBdr>
-        <w:spacing w:after="240"/>
-        <w:rPr>
-          <w:rFonts w:asciiTheme="minorHAnsi" w:hAnsiTheme="minorHAnsi" w:cstheme="minorHAnsi"/>
-          <w:sz w:val="20"/>
-        </w:rPr>
-      </w:pPr>
-    </w:p>
-    <w:p>
-      <w:pPr>
-        <w:pStyle w:val="BodyText"/>
-        <w:pBdr>
-          <w:top w:val="none" w:sz="0" w:space="0" w:color="auto"/>
-          <w:bottom w:val="none" w:sz="0" w:space="0" w:color="auto"/>
-        </w:pBdr>
-        <w:spacing w:after="240"/>
-        <w:rPr>
-          <w:rFonts w:asciiTheme="minorHAnsi" w:hAnsiTheme="minorHAnsi" w:cstheme="minorHAnsi"/>
-          <w:sz w:val="20"/>
-        </w:rPr>
-      </w:pPr>
-    </w:p>
-    <w:p>
-      <w:pPr>
-        <w:pStyle w:val="BodyText"/>
-        <w:pBdr>
-          <w:top w:val="none" w:sz="0" w:space="0" w:color="auto"/>
-          <w:bottom w:val="none" w:sz="0" w:space="0" w:color="auto"/>
-        </w:pBdr>
-        <w:spacing w:after="240"/>
-        <w:rPr>
-          <w:rFonts w:asciiTheme="minorHAnsi" w:hAnsiTheme="minorHAnsi" w:cstheme="minorHAnsi"/>
-          <w:sz w:val="20"/>
-        </w:rPr>
-      </w:pPr>
-    </w:p>
-    <w:p>
-      <w:pPr>
-        <w:pStyle w:val="BodyText"/>
+        <w:pStyle w:val="Corpodetexto"/>
         <w:pBdr>
           <w:top w:val="none" w:sz="0" w:space="0" w:color="auto"/>
           <w:bottom w:val="none" w:sz="0" w:space="0" w:color="auto"/>
@@ -3335,7 +3747,7 @@
     </w:p>
     <w:p>
       <w:pPr>
-        <w:pStyle w:val="BodyText"/>
+        <w:pStyle w:val="Corpodetexto"/>
         <w:pBdr>
           <w:top w:val="none" w:sz="0" w:space="0" w:color="auto"/>
           <w:bottom w:val="none" w:sz="0" w:space="0" w:color="auto"/>
@@ -3349,7 +3761,7 @@
     </w:p>
     <w:p>
       <w:pPr>
-        <w:pStyle w:val="BodyText"/>
+        <w:pStyle w:val="Corpodetexto"/>
         <w:pBdr>
           <w:top w:val="none" w:sz="0" w:space="0" w:color="auto"/>
           <w:bottom w:val="none" w:sz="0" w:space="0" w:color="auto"/>
@@ -3444,12 +3856,12 @@
 <w:ftr xmlns:wpc="http://schemas.microsoft.com/office/word/2010/wordprocessingCanvas" xmlns:cx="http://schemas.microsoft.com/office/drawing/2014/chartex" xmlns:cx1="http://schemas.microsoft.com/office/drawing/2015/9/8/chartex" xmlns:cx2="http://schemas.microsoft.com/office/drawing/2015/10/21/chartex" xmlns:cx3="http://schemas.microsoft.com/office/drawing/2016/5/9/chartex" xmlns:cx4="http://schemas.microsoft.com/office/drawing/2016/5/10/chartex" xmlns:cx5="http://schemas.microsoft.com/office/drawing/2016/5/11/chartex" xmlns:cx6="http://schemas.microsoft.com/office/drawing/2016/5/12/chartex" xmlns:cx7="http://schemas.microsoft.com/office/drawing/2016/5/13/chartex" xmlns:cx8="http://schemas.microsoft.com/office/drawing/2016/5/14/chartex" xmlns:mc="http://schemas.openxmlformats.org/markup-compatibility/2006" xmlns:aink="http://schemas.microsoft.com/office/drawing/2016/ink" xmlns:am3d="http://schemas.microsoft.com/office/drawing/2017/model3d" xmlns:o="urn:schemas-microsoft-com:office:office" xmlns:oel="http://schemas.microsoft.com/office/2019/extlst" xmlns:r="http://schemas.openxmlformats.org/officeDocument/2006/relationships" xmlns:m="http://schemas.openxmlformats.org/officeDocument/2006/math" xmlns:v="urn:schemas-microsoft-com:vml" xmlns:wp14="http://schemas.microsoft.com/office/word/2010/wordprocessingDrawing" xmlns:wp="http://schemas.openxmlformats.org/drawingml/2006/wordprocessingDrawing" xmlns:w10="urn:schemas-microsoft-com:office:word" xmlns:w="http://schemas.openxmlformats.org/wordprocessingml/2006/main" xmlns:w14="http://schemas.microsoft.com/office/word/2010/wordml" xmlns:w15="http://schemas.microsoft.com/office/word/2012/wordml" xmlns:w16cex="http://schemas.microsoft.com/office/word/2018/wordml/cex" xmlns:w16cid="http://schemas.microsoft.com/office/word/2016/wordml/cid" xmlns:w16="http://schemas.microsoft.com/office/word/2018/wordml" xmlns:w16du="http://schemas.microsoft.com/office/word/2023/wordml/word16du" xmlns:w16sdtdh="http://schemas.microsoft.com/office/word/2020/wordml/sdtdatahash" xmlns:w16sdtfl="http://schemas.microsoft.com/office/word/2024/wordml/sdtformatlock" xmlns:w16se="http://schemas.microsoft.com/office/word/2015/wordml/symex" xmlns:wpg="http://schemas.microsoft.com/office/word/2010/wordprocessingGroup" xmlns:wpi="http://schemas.microsoft.com/office/word/2010/wordprocessingInk" xmlns:wne="http://schemas.microsoft.com/office/word/2006/wordml" xmlns:wps="http://schemas.microsoft.com/office/word/2010/wordprocessingShape" mc:Ignorable="w14 w15 w16se w16cid w16 w16cex w16sdtdh w16sdtfl w16du wp14">
   <w:p>
     <w:pPr>
-      <w:pStyle w:val="Footer"/>
+      <w:pStyle w:val="Rodap"/>
     </w:pPr>
   </w:p>
   <w:p>
     <w:pPr>
-      <w:pStyle w:val="Footer"/>
+      <w:pStyle w:val="Rodap"/>
     </w:pPr>
   </w:p>
 </w:ftr>
@@ -4347,6 +4759,119 @@
     </w:lvl>
   </w:abstractNum>
   <w:abstractNum w:abstractNumId="7" w15:restartNumberingAfterBreak="0">
+    <w:nsid w:val="276222A7"/>
+    <w:multiLevelType w:val="hybridMultilevel"/>
+    <w:tmpl w:val="3362B388"/>
+    <w:lvl w:ilvl="0" w:tplc="04160001">
+      <w:start w:val="1"/>
+      <w:numFmt w:val="bullet"/>
+      <w:lvlText w:val=""/>
+      <w:lvlJc w:val="left"/>
+      <w:pPr>
+        <w:ind w:left="720" w:hanging="360"/>
+      </w:pPr>
+      <w:rPr>
+        <w:rFonts w:ascii="Symbol" w:hAnsi="Symbol" w:hint="default"/>
+      </w:rPr>
+    </w:lvl>
+    <w:lvl w:ilvl="1" w:tplc="04160003" w:tentative="1">
+      <w:start w:val="1"/>
+      <w:numFmt w:val="bullet"/>
+      <w:lvlText w:val="o"/>
+      <w:lvlJc w:val="left"/>
+      <w:pPr>
+        <w:ind w:left="1440" w:hanging="360"/>
+      </w:pPr>
+      <w:rPr>
+        <w:rFonts w:ascii="Courier New" w:hAnsi="Courier New" w:cs="Courier New" w:hint="default"/>
+      </w:rPr>
+    </w:lvl>
+    <w:lvl w:ilvl="2" w:tplc="04160005" w:tentative="1">
+      <w:start w:val="1"/>
+      <w:numFmt w:val="bullet"/>
+      <w:lvlText w:val=""/>
+      <w:lvlJc w:val="left"/>
+      <w:pPr>
+        <w:ind w:left="2160" w:hanging="360"/>
+      </w:pPr>
+      <w:rPr>
+        <w:rFonts w:ascii="Wingdings" w:hAnsi="Wingdings" w:hint="default"/>
+      </w:rPr>
+    </w:lvl>
+    <w:lvl w:ilvl="3" w:tplc="04160001" w:tentative="1">
+      <w:start w:val="1"/>
+      <w:numFmt w:val="bullet"/>
+      <w:lvlText w:val=""/>
+      <w:lvlJc w:val="left"/>
+      <w:pPr>
+        <w:ind w:left="2880" w:hanging="360"/>
+      </w:pPr>
+      <w:rPr>
+        <w:rFonts w:ascii="Symbol" w:hAnsi="Symbol" w:hint="default"/>
+      </w:rPr>
+    </w:lvl>
+    <w:lvl w:ilvl="4" w:tplc="04160003" w:tentative="1">
+      <w:start w:val="1"/>
+      <w:numFmt w:val="bullet"/>
+      <w:lvlText w:val="o"/>
+      <w:lvlJc w:val="left"/>
+      <w:pPr>
+        <w:ind w:left="3600" w:hanging="360"/>
+      </w:pPr>
+      <w:rPr>
+        <w:rFonts w:ascii="Courier New" w:hAnsi="Courier New" w:cs="Courier New" w:hint="default"/>
+      </w:rPr>
+    </w:lvl>
+    <w:lvl w:ilvl="5" w:tplc="04160005" w:tentative="1">
+      <w:start w:val="1"/>
+      <w:numFmt w:val="bullet"/>
+      <w:lvlText w:val=""/>
+      <w:lvlJc w:val="left"/>
+      <w:pPr>
+        <w:ind w:left="4320" w:hanging="360"/>
+      </w:pPr>
+      <w:rPr>
+        <w:rFonts w:ascii="Wingdings" w:hAnsi="Wingdings" w:hint="default"/>
+      </w:rPr>
+    </w:lvl>
+    <w:lvl w:ilvl="6" w:tplc="04160001" w:tentative="1">
+      <w:start w:val="1"/>
+      <w:numFmt w:val="bullet"/>
+      <w:lvlText w:val=""/>
+      <w:lvlJc w:val="left"/>
+      <w:pPr>
+        <w:ind w:left="5040" w:hanging="360"/>
+      </w:pPr>
+      <w:rPr>
+        <w:rFonts w:ascii="Symbol" w:hAnsi="Symbol" w:hint="default"/>
+      </w:rPr>
+    </w:lvl>
+    <w:lvl w:ilvl="7" w:tplc="04160003" w:tentative="1">
+      <w:start w:val="1"/>
+      <w:numFmt w:val="bullet"/>
+      <w:lvlText w:val="o"/>
+      <w:lvlJc w:val="left"/>
+      <w:pPr>
+        <w:ind w:left="5760" w:hanging="360"/>
+      </w:pPr>
+      <w:rPr>
+        <w:rFonts w:ascii="Courier New" w:hAnsi="Courier New" w:cs="Courier New" w:hint="default"/>
+      </w:rPr>
+    </w:lvl>
+    <w:lvl w:ilvl="8" w:tplc="04160005" w:tentative="1">
+      <w:start w:val="1"/>
+      <w:numFmt w:val="bullet"/>
+      <w:lvlText w:val=""/>
+      <w:lvlJc w:val="left"/>
+      <w:pPr>
+        <w:ind w:left="6480" w:hanging="360"/>
+      </w:pPr>
+      <w:rPr>
+        <w:rFonts w:ascii="Wingdings" w:hAnsi="Wingdings" w:hint="default"/>
+      </w:rPr>
+    </w:lvl>
+  </w:abstractNum>
+  <w:abstractNum w:abstractNumId="8" w15:restartNumberingAfterBreak="0">
     <w:nsid w:val="276D3418"/>
     <w:multiLevelType w:val="hybridMultilevel"/>
     <w:tmpl w:val="65F2793E"/>
@@ -4436,7 +4961,7 @@
       </w:pPr>
     </w:lvl>
   </w:abstractNum>
-  <w:abstractNum w:abstractNumId="8" w15:restartNumberingAfterBreak="0">
+  <w:abstractNum w:abstractNumId="9" w15:restartNumberingAfterBreak="0">
     <w:nsid w:val="2A18B1C5"/>
     <w:multiLevelType w:val="hybridMultilevel"/>
     <w:tmpl w:val="F066044C"/>
@@ -4549,7 +5074,7 @@
       </w:rPr>
     </w:lvl>
   </w:abstractNum>
-  <w:abstractNum w:abstractNumId="9" w15:restartNumberingAfterBreak="0">
+  <w:abstractNum w:abstractNumId="10" w15:restartNumberingAfterBreak="0">
     <w:nsid w:val="2E5C4C23"/>
     <w:multiLevelType w:val="multilevel"/>
     <w:tmpl w:val="0416001F"/>
@@ -4635,7 +5160,7 @@
       </w:pPr>
     </w:lvl>
   </w:abstractNum>
-  <w:abstractNum w:abstractNumId="10" w15:restartNumberingAfterBreak="0">
+  <w:abstractNum w:abstractNumId="11" w15:restartNumberingAfterBreak="0">
     <w:nsid w:val="2F256225"/>
     <w:multiLevelType w:val="hybridMultilevel"/>
     <w:tmpl w:val="EC54F020"/>
@@ -4748,7 +5273,7 @@
       </w:rPr>
     </w:lvl>
   </w:abstractNum>
-  <w:abstractNum w:abstractNumId="11" w15:restartNumberingAfterBreak="0">
+  <w:abstractNum w:abstractNumId="12" w15:restartNumberingAfterBreak="0">
     <w:nsid w:val="2F7B3BA0"/>
     <w:multiLevelType w:val="hybridMultilevel"/>
     <w:tmpl w:val="3A46DDFC"/>
@@ -4834,7 +5359,7 @@
       </w:pPr>
     </w:lvl>
   </w:abstractNum>
-  <w:abstractNum w:abstractNumId="12" w15:restartNumberingAfterBreak="0">
+  <w:abstractNum w:abstractNumId="13" w15:restartNumberingAfterBreak="0">
     <w:nsid w:val="31AE0C56"/>
     <w:multiLevelType w:val="hybridMultilevel"/>
     <w:tmpl w:val="E0B292EE"/>
@@ -4946,7 +5471,7 @@
       </w:rPr>
     </w:lvl>
   </w:abstractNum>
-  <w:abstractNum w:abstractNumId="13" w15:restartNumberingAfterBreak="0">
+  <w:abstractNum w:abstractNumId="14" w15:restartNumberingAfterBreak="0">
     <w:nsid w:val="35066CFC"/>
     <w:multiLevelType w:val="hybridMultilevel"/>
     <w:tmpl w:val="B40A95AC"/>
@@ -5032,7 +5557,7 @@
       </w:pPr>
     </w:lvl>
   </w:abstractNum>
-  <w:abstractNum w:abstractNumId="14" w15:restartNumberingAfterBreak="0">
+  <w:abstractNum w:abstractNumId="15" w15:restartNumberingAfterBreak="0">
     <w:nsid w:val="35EF55A7"/>
     <w:multiLevelType w:val="hybridMultilevel"/>
     <w:tmpl w:val="559822F2"/>
@@ -5118,7 +5643,7 @@
       </w:pPr>
     </w:lvl>
   </w:abstractNum>
-  <w:abstractNum w:abstractNumId="15" w15:restartNumberingAfterBreak="0">
+  <w:abstractNum w:abstractNumId="16" w15:restartNumberingAfterBreak="0">
     <w:nsid w:val="36435CD0"/>
     <w:multiLevelType w:val="hybridMultilevel"/>
     <w:tmpl w:val="C31A46D2"/>
@@ -5204,7 +5729,7 @@
       </w:pPr>
     </w:lvl>
   </w:abstractNum>
-  <w:abstractNum w:abstractNumId="16" w15:restartNumberingAfterBreak="0">
+  <w:abstractNum w:abstractNumId="17" w15:restartNumberingAfterBreak="0">
     <w:nsid w:val="36AD481E"/>
     <w:multiLevelType w:val="hybridMultilevel"/>
     <w:tmpl w:val="E38C0742"/>
@@ -5317,7 +5842,7 @@
       </w:rPr>
     </w:lvl>
   </w:abstractNum>
-  <w:abstractNum w:abstractNumId="17" w15:restartNumberingAfterBreak="0">
+  <w:abstractNum w:abstractNumId="18" w15:restartNumberingAfterBreak="0">
     <w:nsid w:val="3A3013F3"/>
     <w:multiLevelType w:val="hybridMultilevel"/>
     <w:tmpl w:val="2A382D78"/>
@@ -5430,7 +5955,7 @@
       </w:rPr>
     </w:lvl>
   </w:abstractNum>
-  <w:abstractNum w:abstractNumId="18" w15:restartNumberingAfterBreak="0">
+  <w:abstractNum w:abstractNumId="19" w15:restartNumberingAfterBreak="0">
     <w:nsid w:val="3A3706E1"/>
     <w:multiLevelType w:val="hybridMultilevel"/>
     <w:tmpl w:val="48F6591C"/>
@@ -5543,7 +6068,7 @@
       </w:rPr>
     </w:lvl>
   </w:abstractNum>
-  <w:abstractNum w:abstractNumId="19" w15:restartNumberingAfterBreak="0">
+  <w:abstractNum w:abstractNumId="20" w15:restartNumberingAfterBreak="0">
     <w:nsid w:val="3BB96005"/>
     <w:multiLevelType w:val="hybridMultilevel"/>
     <w:tmpl w:val="A754D3EC"/>
@@ -5655,7 +6180,7 @@
       </w:rPr>
     </w:lvl>
   </w:abstractNum>
-  <w:abstractNum w:abstractNumId="20" w15:restartNumberingAfterBreak="0">
+  <w:abstractNum w:abstractNumId="21" w15:restartNumberingAfterBreak="0">
     <w:nsid w:val="46185A41"/>
     <w:multiLevelType w:val="hybridMultilevel"/>
     <w:tmpl w:val="C5200960"/>
@@ -5768,7 +6293,7 @@
       </w:rPr>
     </w:lvl>
   </w:abstractNum>
-  <w:abstractNum w:abstractNumId="21" w15:restartNumberingAfterBreak="0">
+  <w:abstractNum w:abstractNumId="22" w15:restartNumberingAfterBreak="0">
     <w:nsid w:val="48BF1350"/>
     <w:multiLevelType w:val="hybridMultilevel"/>
     <w:tmpl w:val="115C4B84"/>
@@ -5881,7 +6406,7 @@
       </w:rPr>
     </w:lvl>
   </w:abstractNum>
-  <w:abstractNum w:abstractNumId="22" w15:restartNumberingAfterBreak="0">
+  <w:abstractNum w:abstractNumId="23" w15:restartNumberingAfterBreak="0">
     <w:nsid w:val="4AC6404F"/>
     <w:multiLevelType w:val="hybridMultilevel"/>
     <w:tmpl w:val="E81E42F8"/>
@@ -5993,7 +6518,7 @@
       </w:rPr>
     </w:lvl>
   </w:abstractNum>
-  <w:abstractNum w:abstractNumId="23" w15:restartNumberingAfterBreak="0">
+  <w:abstractNum w:abstractNumId="24" w15:restartNumberingAfterBreak="0">
     <w:nsid w:val="4B30252E"/>
     <w:multiLevelType w:val="hybridMultilevel"/>
     <w:tmpl w:val="40C2E67E"/>
@@ -6106,7 +6631,7 @@
       </w:rPr>
     </w:lvl>
   </w:abstractNum>
-  <w:abstractNum w:abstractNumId="24" w15:restartNumberingAfterBreak="0">
+  <w:abstractNum w:abstractNumId="25" w15:restartNumberingAfterBreak="0">
     <w:nsid w:val="4C8675B2"/>
     <w:multiLevelType w:val="hybridMultilevel"/>
     <w:tmpl w:val="3026AB48"/>
@@ -6195,7 +6720,7 @@
       </w:pPr>
     </w:lvl>
   </w:abstractNum>
-  <w:abstractNum w:abstractNumId="25" w15:restartNumberingAfterBreak="0">
+  <w:abstractNum w:abstractNumId="26" w15:restartNumberingAfterBreak="0">
     <w:nsid w:val="52E859F3"/>
     <w:multiLevelType w:val="multilevel"/>
     <w:tmpl w:val="0416001F"/>
@@ -6281,7 +6806,7 @@
       </w:pPr>
     </w:lvl>
   </w:abstractNum>
-  <w:abstractNum w:abstractNumId="26" w15:restartNumberingAfterBreak="0">
+  <w:abstractNum w:abstractNumId="27" w15:restartNumberingAfterBreak="0">
     <w:nsid w:val="531D50A9"/>
     <w:multiLevelType w:val="hybridMultilevel"/>
     <w:tmpl w:val="6E7E6C2A"/>
@@ -6394,7 +6919,7 @@
       </w:rPr>
     </w:lvl>
   </w:abstractNum>
-  <w:abstractNum w:abstractNumId="27" w15:restartNumberingAfterBreak="0">
+  <w:abstractNum w:abstractNumId="28" w15:restartNumberingAfterBreak="0">
     <w:nsid w:val="53257867"/>
     <w:multiLevelType w:val="multilevel"/>
     <w:tmpl w:val="F634E6EA"/>
@@ -6482,7 +7007,7 @@
       </w:pPr>
     </w:lvl>
   </w:abstractNum>
-  <w:abstractNum w:abstractNumId="28" w15:restartNumberingAfterBreak="0">
+  <w:abstractNum w:abstractNumId="29" w15:restartNumberingAfterBreak="0">
     <w:nsid w:val="539C4C6B"/>
     <w:multiLevelType w:val="hybridMultilevel"/>
     <w:tmpl w:val="58AE6466"/>
@@ -6569,7 +7094,7 @@
       </w:pPr>
     </w:lvl>
   </w:abstractNum>
-  <w:abstractNum w:abstractNumId="29" w15:restartNumberingAfterBreak="0">
+  <w:abstractNum w:abstractNumId="30" w15:restartNumberingAfterBreak="0">
     <w:nsid w:val="5661192C"/>
     <w:multiLevelType w:val="hybridMultilevel"/>
     <w:tmpl w:val="A9080CB2"/>
@@ -6682,7 +7207,7 @@
       </w:rPr>
     </w:lvl>
   </w:abstractNum>
-  <w:abstractNum w:abstractNumId="30" w15:restartNumberingAfterBreak="0">
+  <w:abstractNum w:abstractNumId="31" w15:restartNumberingAfterBreak="0">
     <w:nsid w:val="5BB21863"/>
     <w:multiLevelType w:val="hybridMultilevel"/>
     <w:tmpl w:val="A6A8FD22"/>
@@ -6768,7 +7293,7 @@
       </w:pPr>
     </w:lvl>
   </w:abstractNum>
-  <w:abstractNum w:abstractNumId="31" w15:restartNumberingAfterBreak="0">
+  <w:abstractNum w:abstractNumId="32" w15:restartNumberingAfterBreak="0">
     <w:nsid w:val="5D5A0BE8"/>
     <w:multiLevelType w:val="hybridMultilevel"/>
     <w:tmpl w:val="70EC93F4"/>
@@ -6857,7 +7382,7 @@
       </w:pPr>
     </w:lvl>
   </w:abstractNum>
-  <w:abstractNum w:abstractNumId="32" w15:restartNumberingAfterBreak="0">
+  <w:abstractNum w:abstractNumId="33" w15:restartNumberingAfterBreak="0">
     <w:nsid w:val="5DE26DAA"/>
     <w:multiLevelType w:val="multilevel"/>
     <w:tmpl w:val="E36AEB5E"/>
@@ -7006,7 +7531,7 @@
       </w:rPr>
     </w:lvl>
   </w:abstractNum>
-  <w:abstractNum w:abstractNumId="33" w15:restartNumberingAfterBreak="0">
+  <w:abstractNum w:abstractNumId="34" w15:restartNumberingAfterBreak="0">
     <w:nsid w:val="5DEF5680"/>
     <w:multiLevelType w:val="multilevel"/>
     <w:tmpl w:val="0416001F"/>
@@ -7092,7 +7617,7 @@
       </w:pPr>
     </w:lvl>
   </w:abstractNum>
-  <w:abstractNum w:abstractNumId="34" w15:restartNumberingAfterBreak="0">
+  <w:abstractNum w:abstractNumId="35" w15:restartNumberingAfterBreak="0">
     <w:nsid w:val="5E2B5DDF"/>
     <w:multiLevelType w:val="hybridMultilevel"/>
     <w:tmpl w:val="2102BA3A"/>
@@ -7232,7 +7757,7 @@
       </w:rPr>
     </w:lvl>
   </w:abstractNum>
-  <w:abstractNum w:abstractNumId="35" w15:restartNumberingAfterBreak="0">
+  <w:abstractNum w:abstractNumId="36" w15:restartNumberingAfterBreak="0">
     <w:nsid w:val="5E582D99"/>
     <w:multiLevelType w:val="hybridMultilevel"/>
     <w:tmpl w:val="0DDAC660"/>
@@ -7372,7 +7897,7 @@
       </w:rPr>
     </w:lvl>
   </w:abstractNum>
-  <w:abstractNum w:abstractNumId="36" w15:restartNumberingAfterBreak="0">
+  <w:abstractNum w:abstractNumId="37" w15:restartNumberingAfterBreak="0">
     <w:nsid w:val="67416AE4"/>
     <w:multiLevelType w:val="multilevel"/>
     <w:tmpl w:val="D032C814"/>
@@ -7521,7 +8046,7 @@
       </w:rPr>
     </w:lvl>
   </w:abstractNum>
-  <w:abstractNum w:abstractNumId="37" w15:restartNumberingAfterBreak="0">
+  <w:abstractNum w:abstractNumId="38" w15:restartNumberingAfterBreak="0">
     <w:nsid w:val="69EE0B03"/>
     <w:multiLevelType w:val="hybridMultilevel"/>
     <w:tmpl w:val="4EAA2E66"/>
@@ -7607,7 +8132,7 @@
       </w:pPr>
     </w:lvl>
   </w:abstractNum>
-  <w:abstractNum w:abstractNumId="38" w15:restartNumberingAfterBreak="0">
+  <w:abstractNum w:abstractNumId="39" w15:restartNumberingAfterBreak="0">
     <w:nsid w:val="7841F5CE"/>
     <w:multiLevelType w:val="hybridMultilevel"/>
     <w:tmpl w:val="BBD0A6E2"/>
@@ -7720,7 +8245,7 @@
       </w:rPr>
     </w:lvl>
   </w:abstractNum>
-  <w:abstractNum w:abstractNumId="39" w15:restartNumberingAfterBreak="0">
+  <w:abstractNum w:abstractNumId="40" w15:restartNumberingAfterBreak="0">
     <w:nsid w:val="7E9EAA5C"/>
     <w:multiLevelType w:val="hybridMultilevel"/>
     <w:tmpl w:val="026AFC08"/>
@@ -7834,103 +8359,103 @@
     </w:lvl>
   </w:abstractNum>
   <w:num w:numId="1" w16cid:durableId="223370234">
-    <w:abstractNumId w:val="28"/>
+    <w:abstractNumId w:val="29"/>
   </w:num>
   <w:num w:numId="2" w16cid:durableId="865141164">
-    <w:abstractNumId w:val="30"/>
+    <w:abstractNumId w:val="31"/>
   </w:num>
   <w:num w:numId="3" w16cid:durableId="604728452">
-    <w:abstractNumId w:val="33"/>
+    <w:abstractNumId w:val="34"/>
   </w:num>
   <w:num w:numId="4" w16cid:durableId="84035145">
     <w:abstractNumId w:val="5"/>
   </w:num>
   <w:num w:numId="5" w16cid:durableId="1076518556">
-    <w:abstractNumId w:val="27"/>
+    <w:abstractNumId w:val="28"/>
   </w:num>
   <w:num w:numId="6" w16cid:durableId="287200903">
-    <w:abstractNumId w:val="25"/>
+    <w:abstractNumId w:val="26"/>
   </w:num>
   <w:num w:numId="7" w16cid:durableId="34281166">
     <w:abstractNumId w:val="4"/>
   </w:num>
   <w:num w:numId="8" w16cid:durableId="730540872">
-    <w:abstractNumId w:val="9"/>
+    <w:abstractNumId w:val="10"/>
   </w:num>
   <w:num w:numId="9" w16cid:durableId="1565407570">
+    <w:abstractNumId w:val="15"/>
+  </w:num>
+  <w:num w:numId="10" w16cid:durableId="226501449">
+    <w:abstractNumId w:val="23"/>
+  </w:num>
+  <w:num w:numId="11" w16cid:durableId="289559992">
+    <w:abstractNumId w:val="13"/>
+  </w:num>
+  <w:num w:numId="12" w16cid:durableId="1454639295">
     <w:abstractNumId w:val="14"/>
   </w:num>
-  <w:num w:numId="10" w16cid:durableId="226501449">
-    <w:abstractNumId w:val="22"/>
-  </w:num>
-  <w:num w:numId="11" w16cid:durableId="289559992">
-    <w:abstractNumId w:val="12"/>
-  </w:num>
-  <w:num w:numId="12" w16cid:durableId="1454639295">
-    <w:abstractNumId w:val="13"/>
-  </w:num>
   <w:num w:numId="13" w16cid:durableId="169759656">
-    <w:abstractNumId w:val="7"/>
+    <w:abstractNumId w:val="8"/>
   </w:num>
   <w:num w:numId="14" w16cid:durableId="37360517">
-    <w:abstractNumId w:val="19"/>
+    <w:abstractNumId w:val="20"/>
   </w:num>
   <w:num w:numId="15" w16cid:durableId="752821444">
-    <w:abstractNumId w:val="17"/>
+    <w:abstractNumId w:val="18"/>
   </w:num>
   <w:num w:numId="16" w16cid:durableId="1738085467">
-    <w:abstractNumId w:val="24"/>
+    <w:abstractNumId w:val="25"/>
   </w:num>
   <w:num w:numId="17" w16cid:durableId="137309715">
-    <w:abstractNumId w:val="31"/>
+    <w:abstractNumId w:val="32"/>
   </w:num>
   <w:num w:numId="18" w16cid:durableId="1301036921">
-    <w:abstractNumId w:val="15"/>
+    <w:abstractNumId w:val="16"/>
   </w:num>
   <w:num w:numId="19" w16cid:durableId="2037582066">
-    <w:abstractNumId w:val="27"/>
+    <w:abstractNumId w:val="28"/>
   </w:num>
   <w:num w:numId="20" w16cid:durableId="615868642">
     <w:abstractNumId w:val="0"/>
   </w:num>
   <w:num w:numId="21" w16cid:durableId="1882084953">
-    <w:abstractNumId w:val="37"/>
+    <w:abstractNumId w:val="38"/>
   </w:num>
   <w:num w:numId="22" w16cid:durableId="90244380">
-    <w:abstractNumId w:val="11"/>
+    <w:abstractNumId w:val="12"/>
   </w:num>
   <w:num w:numId="23" w16cid:durableId="1834223368">
-    <w:abstractNumId w:val="8"/>
+    <w:abstractNumId w:val="9"/>
   </w:num>
   <w:num w:numId="24" w16cid:durableId="1674720965">
+    <w:abstractNumId w:val="40"/>
+  </w:num>
+  <w:num w:numId="25" w16cid:durableId="1586842992">
     <w:abstractNumId w:val="39"/>
   </w:num>
-  <w:num w:numId="25" w16cid:durableId="1586842992">
-    <w:abstractNumId w:val="38"/>
-  </w:num>
   <w:num w:numId="26" w16cid:durableId="808475369">
-    <w:abstractNumId w:val="29"/>
+    <w:abstractNumId w:val="30"/>
   </w:num>
   <w:num w:numId="27" w16cid:durableId="824861183">
-    <w:abstractNumId w:val="23"/>
+    <w:abstractNumId w:val="24"/>
   </w:num>
   <w:num w:numId="28" w16cid:durableId="1539589902">
-    <w:abstractNumId w:val="16"/>
+    <w:abstractNumId w:val="17"/>
   </w:num>
   <w:num w:numId="29" w16cid:durableId="702709659">
-    <w:abstractNumId w:val="18"/>
+    <w:abstractNumId w:val="19"/>
   </w:num>
   <w:num w:numId="30" w16cid:durableId="1206789674">
-    <w:abstractNumId w:val="26"/>
+    <w:abstractNumId w:val="27"/>
   </w:num>
   <w:num w:numId="31" w16cid:durableId="1677270276">
-    <w:abstractNumId w:val="21"/>
+    <w:abstractNumId w:val="22"/>
   </w:num>
   <w:num w:numId="32" w16cid:durableId="205259248">
-    <w:abstractNumId w:val="32"/>
+    <w:abstractNumId w:val="33"/>
   </w:num>
   <w:num w:numId="33" w16cid:durableId="582568008">
-    <w:abstractNumId w:val="10"/>
+    <w:abstractNumId w:val="11"/>
   </w:num>
   <w:num w:numId="34" w16cid:durableId="1358198626">
     <w:abstractNumId w:val="1"/>
@@ -7939,7 +8464,7 @@
     <w:abstractNumId w:val="6"/>
   </w:num>
   <w:num w:numId="36" w16cid:durableId="522790645">
-    <w:abstractNumId w:val="36"/>
+    <w:abstractNumId w:val="37"/>
   </w:num>
   <w:num w:numId="37" w16cid:durableId="760877295">
     <w:abstractNumId w:val="3"/>
@@ -7948,13 +8473,16 @@
     <w:abstractNumId w:val="2"/>
   </w:num>
   <w:num w:numId="39" w16cid:durableId="1811971874">
+    <w:abstractNumId w:val="36"/>
+  </w:num>
+  <w:num w:numId="40" w16cid:durableId="1932621731">
     <w:abstractNumId w:val="35"/>
   </w:num>
-  <w:num w:numId="40" w16cid:durableId="1932621731">
-    <w:abstractNumId w:val="34"/>
+  <w:num w:numId="41" w16cid:durableId="861359424">
+    <w:abstractNumId w:val="21"/>
   </w:num>
-  <w:num w:numId="41" w16cid:durableId="861359424">
-    <w:abstractNumId w:val="20"/>
+  <w:num w:numId="42" w16cid:durableId="1985157442">
+    <w:abstractNumId w:val="7"/>
   </w:num>
 </w:numbering>
 </file>
@@ -8371,11 +8899,11 @@
       <w:lang w:val="fr-FR"/>
     </w:rPr>
   </w:style>
-  <w:style w:type="paragraph" w:styleId="Heading1">
+  <w:style w:type="paragraph" w:styleId="Ttulo1">
     <w:name w:val="heading 1"/>
     <w:basedOn w:val="Normal"/>
     <w:next w:val="Normal"/>
-    <w:link w:val="Heading1Char"/>
+    <w:link w:val="Ttulo1Char"/>
     <w:uiPriority w:val="9"/>
     <w:qFormat/>
     <w:rsid w:val="00077CD0"/>
@@ -8392,11 +8920,11 @@
       <w:szCs w:val="32"/>
     </w:rPr>
   </w:style>
-  <w:style w:type="paragraph" w:styleId="Heading2">
+  <w:style w:type="paragraph" w:styleId="Ttulo2">
     <w:name w:val="heading 2"/>
     <w:basedOn w:val="Normal"/>
     <w:next w:val="Normal"/>
-    <w:link w:val="Heading2Char"/>
+    <w:link w:val="Ttulo2Char"/>
     <w:uiPriority w:val="9"/>
     <w:unhideWhenUsed/>
     <w:qFormat/>
@@ -8414,11 +8942,11 @@
       <w:szCs w:val="26"/>
     </w:rPr>
   </w:style>
-  <w:style w:type="paragraph" w:styleId="Heading3">
+  <w:style w:type="paragraph" w:styleId="Ttulo3">
     <w:name w:val="heading 3"/>
     <w:basedOn w:val="Normal"/>
     <w:next w:val="Normal"/>
-    <w:link w:val="Heading3Char"/>
+    <w:link w:val="Ttulo3Char"/>
     <w:uiPriority w:val="9"/>
     <w:semiHidden/>
     <w:unhideWhenUsed/>
@@ -8443,11 +8971,11 @@
       <w14:ligatures w14:val="standardContextual"/>
     </w:rPr>
   </w:style>
-  <w:style w:type="paragraph" w:styleId="Heading4">
+  <w:style w:type="paragraph" w:styleId="Ttulo4">
     <w:name w:val="heading 4"/>
     <w:basedOn w:val="Normal"/>
     <w:next w:val="Normal"/>
-    <w:link w:val="Heading4Char"/>
+    <w:link w:val="Ttulo4Char"/>
     <w:uiPriority w:val="9"/>
     <w:semiHidden/>
     <w:unhideWhenUsed/>
@@ -8473,11 +9001,11 @@
       <w14:ligatures w14:val="standardContextual"/>
     </w:rPr>
   </w:style>
-  <w:style w:type="paragraph" w:styleId="Heading5">
+  <w:style w:type="paragraph" w:styleId="Ttulo5">
     <w:name w:val="heading 5"/>
     <w:basedOn w:val="Normal"/>
     <w:next w:val="Normal"/>
-    <w:link w:val="Heading5Char"/>
+    <w:link w:val="Ttulo5Char"/>
     <w:uiPriority w:val="9"/>
     <w:semiHidden/>
     <w:unhideWhenUsed/>
@@ -8501,11 +9029,11 @@
       <w14:ligatures w14:val="standardContextual"/>
     </w:rPr>
   </w:style>
-  <w:style w:type="paragraph" w:styleId="Heading6">
+  <w:style w:type="paragraph" w:styleId="Ttulo6">
     <w:name w:val="heading 6"/>
     <w:basedOn w:val="Normal"/>
     <w:next w:val="Normal"/>
-    <w:link w:val="Heading6Char"/>
+    <w:link w:val="Ttulo6Char"/>
     <w:uiPriority w:val="9"/>
     <w:semiHidden/>
     <w:unhideWhenUsed/>
@@ -8531,11 +9059,11 @@
       <w14:ligatures w14:val="standardContextual"/>
     </w:rPr>
   </w:style>
-  <w:style w:type="paragraph" w:styleId="Heading7">
+  <w:style w:type="paragraph" w:styleId="Ttulo7">
     <w:name w:val="heading 7"/>
     <w:basedOn w:val="Normal"/>
     <w:next w:val="Normal"/>
-    <w:link w:val="Heading7Char"/>
+    <w:link w:val="Ttulo7Char"/>
     <w:uiPriority w:val="9"/>
     <w:semiHidden/>
     <w:unhideWhenUsed/>
@@ -8559,11 +9087,11 @@
       <w14:ligatures w14:val="standardContextual"/>
     </w:rPr>
   </w:style>
-  <w:style w:type="paragraph" w:styleId="Heading8">
+  <w:style w:type="paragraph" w:styleId="Ttulo8">
     <w:name w:val="heading 8"/>
     <w:basedOn w:val="Normal"/>
     <w:next w:val="Normal"/>
-    <w:link w:val="Heading8Char"/>
+    <w:link w:val="Ttulo8Char"/>
     <w:uiPriority w:val="9"/>
     <w:semiHidden/>
     <w:unhideWhenUsed/>
@@ -8589,11 +9117,11 @@
       <w14:ligatures w14:val="standardContextual"/>
     </w:rPr>
   </w:style>
-  <w:style w:type="paragraph" w:styleId="Heading9">
+  <w:style w:type="paragraph" w:styleId="Ttulo9">
     <w:name w:val="heading 9"/>
     <w:basedOn w:val="Normal"/>
     <w:next w:val="Normal"/>
-    <w:link w:val="Heading9Char"/>
+    <w:link w:val="Ttulo9Char"/>
     <w:uiPriority w:val="9"/>
     <w:semiHidden/>
     <w:unhideWhenUsed/>
@@ -8617,13 +9145,13 @@
       <w14:ligatures w14:val="standardContextual"/>
     </w:rPr>
   </w:style>
-  <w:style w:type="character" w:default="1" w:styleId="DefaultParagraphFont">
+  <w:style w:type="character" w:default="1" w:styleId="Fontepargpadro">
     <w:name w:val="Default Paragraph Font"/>
     <w:uiPriority w:val="1"/>
     <w:semiHidden/>
     <w:unhideWhenUsed/>
   </w:style>
-  <w:style w:type="table" w:default="1" w:styleId="TableNormal">
+  <w:style w:type="table" w:default="1" w:styleId="Tabelanormal">
     <w:name w:val="Normal Table"/>
     <w:uiPriority w:val="99"/>
     <w:semiHidden/>
@@ -8638,17 +9166,17 @@
       </w:tblCellMar>
     </w:tblPr>
   </w:style>
-  <w:style w:type="numbering" w:default="1" w:styleId="NoList">
+  <w:style w:type="numbering" w:default="1" w:styleId="Semlista">
     <w:name w:val="No List"/>
     <w:uiPriority w:val="99"/>
     <w:semiHidden/>
     <w:unhideWhenUsed/>
   </w:style>
-  <w:style w:type="paragraph" w:styleId="BodyText">
+  <w:style w:type="paragraph" w:styleId="Corpodetexto">
     <w:name w:val="Body Text"/>
     <w:aliases w:val="premissa"/>
     <w:basedOn w:val="Normal"/>
-    <w:link w:val="BodyTextChar"/>
+    <w:link w:val="CorpodetextoChar"/>
     <w:uiPriority w:val="1"/>
     <w:qFormat/>
     <w:rsid w:val="00D95357"/>
@@ -8666,11 +9194,11 @@
       <w:szCs w:val="60"/>
     </w:rPr>
   </w:style>
-  <w:style w:type="paragraph" w:styleId="Title">
+  <w:style w:type="paragraph" w:styleId="Ttulo">
     <w:name w:val="Title"/>
     <w:aliases w:val="titulo hygge"/>
     <w:basedOn w:val="Normal"/>
-    <w:link w:val="TitleChar"/>
+    <w:link w:val="TtuloChar"/>
     <w:uiPriority w:val="10"/>
     <w:qFormat/>
     <w:rsid w:val="00DC64C3"/>
@@ -8684,7 +9212,7 @@
       <w:szCs w:val="100"/>
     </w:rPr>
   </w:style>
-  <w:style w:type="paragraph" w:styleId="ListParagraph">
+  <w:style w:type="paragraph" w:styleId="PargrafodaLista">
     <w:name w:val="List Paragraph"/>
     <w:basedOn w:val="Normal"/>
     <w:uiPriority w:val="34"/>
@@ -8696,10 +9224,10 @@
     <w:uiPriority w:val="1"/>
     <w:qFormat/>
   </w:style>
-  <w:style w:type="paragraph" w:styleId="Header">
+  <w:style w:type="paragraph" w:styleId="Cabealho">
     <w:name w:val="header"/>
     <w:basedOn w:val="Normal"/>
-    <w:link w:val="HeaderChar"/>
+    <w:link w:val="CabealhoChar"/>
     <w:uiPriority w:val="99"/>
     <w:unhideWhenUsed/>
     <w:rsid w:val="00CE3375"/>
@@ -8710,10 +9238,10 @@
       </w:tabs>
     </w:pPr>
   </w:style>
-  <w:style w:type="character" w:customStyle="1" w:styleId="HeaderChar">
-    <w:name w:val="Header Char"/>
-    <w:basedOn w:val="DefaultParagraphFont"/>
-    <w:link w:val="Header"/>
+  <w:style w:type="character" w:customStyle="1" w:styleId="CabealhoChar">
+    <w:name w:val="Cabeçalho Char"/>
+    <w:basedOn w:val="Fontepargpadro"/>
+    <w:link w:val="Cabealho"/>
     <w:uiPriority w:val="99"/>
     <w:rsid w:val="00CE3375"/>
     <w:rPr>
@@ -8721,10 +9249,10 @@
       <w:lang w:val="fr-FR"/>
     </w:rPr>
   </w:style>
-  <w:style w:type="paragraph" w:styleId="Footer">
+  <w:style w:type="paragraph" w:styleId="Rodap">
     <w:name w:val="footer"/>
     <w:basedOn w:val="Normal"/>
-    <w:link w:val="FooterChar"/>
+    <w:link w:val="RodapChar"/>
     <w:uiPriority w:val="99"/>
     <w:unhideWhenUsed/>
     <w:rsid w:val="00CE3375"/>
@@ -8735,10 +9263,10 @@
       </w:tabs>
     </w:pPr>
   </w:style>
-  <w:style w:type="character" w:customStyle="1" w:styleId="FooterChar">
-    <w:name w:val="Footer Char"/>
-    <w:basedOn w:val="DefaultParagraphFont"/>
-    <w:link w:val="Footer"/>
+  <w:style w:type="character" w:customStyle="1" w:styleId="RodapChar">
+    <w:name w:val="Rodapé Char"/>
+    <w:basedOn w:val="Fontepargpadro"/>
+    <w:link w:val="Rodap"/>
     <w:uiPriority w:val="99"/>
     <w:rsid w:val="00CE3375"/>
     <w:rPr>
@@ -8746,10 +9274,10 @@
       <w:lang w:val="fr-FR"/>
     </w:rPr>
   </w:style>
-  <w:style w:type="character" w:customStyle="1" w:styleId="Heading1Char">
-    <w:name w:val="Heading 1 Char"/>
-    <w:basedOn w:val="DefaultParagraphFont"/>
-    <w:link w:val="Heading1"/>
+  <w:style w:type="character" w:customStyle="1" w:styleId="Ttulo1Char">
+    <w:name w:val="Título 1 Char"/>
+    <w:basedOn w:val="Fontepargpadro"/>
+    <w:link w:val="Ttulo1"/>
     <w:uiPriority w:val="9"/>
     <w:rsid w:val="00077CD0"/>
     <w:rPr>
@@ -8760,9 +9288,9 @@
       <w:lang w:val="fr-FR"/>
     </w:rPr>
   </w:style>
-  <w:style w:type="paragraph" w:styleId="TOCHeading">
+  <w:style w:type="paragraph" w:styleId="CabealhodoSumrio">
     <w:name w:val="TOC Heading"/>
-    <w:basedOn w:val="Heading1"/>
+    <w:basedOn w:val="Ttulo1"/>
     <w:next w:val="Normal"/>
     <w:uiPriority w:val="39"/>
     <w:unhideWhenUsed/>
@@ -8779,7 +9307,7 @@
       <w:lang w:val="pt-BR" w:eastAsia="pt-BR"/>
     </w:rPr>
   </w:style>
-  <w:style w:type="paragraph" w:styleId="TOC2">
+  <w:style w:type="paragraph" w:styleId="Sumrio2">
     <w:name w:val="toc 2"/>
     <w:basedOn w:val="Normal"/>
     <w:next w:val="Normal"/>
@@ -8800,7 +9328,7 @@
       <w:lang w:val="pt-BR" w:eastAsia="pt-BR"/>
     </w:rPr>
   </w:style>
-  <w:style w:type="paragraph" w:styleId="TOC1">
+  <w:style w:type="paragraph" w:styleId="Sumrio1">
     <w:name w:val="toc 1"/>
     <w:basedOn w:val="Normal"/>
     <w:next w:val="Normal"/>
@@ -8820,7 +9348,7 @@
       <w:lang w:val="pt-BR" w:eastAsia="pt-BR"/>
     </w:rPr>
   </w:style>
-  <w:style w:type="paragraph" w:styleId="TOC3">
+  <w:style w:type="paragraph" w:styleId="Sumrio3">
     <w:name w:val="toc 3"/>
     <w:basedOn w:val="Normal"/>
     <w:next w:val="Normal"/>
@@ -8843,7 +9371,7 @@
   </w:style>
   <w:style w:type="paragraph" w:customStyle="1" w:styleId="HYGGEtitulo0">
     <w:name w:val="HYGGEtitulo"/>
-    <w:basedOn w:val="Title"/>
+    <w:basedOn w:val="Ttulo"/>
     <w:link w:val="HYGGEtituloChar"/>
     <w:qFormat/>
     <w:rsid w:val="00DE4E4C"/>
@@ -8856,11 +9384,11 @@
       <w:w w:val="110"/>
     </w:rPr>
   </w:style>
-  <w:style w:type="character" w:customStyle="1" w:styleId="TitleChar">
-    <w:name w:val="Title Char"/>
+  <w:style w:type="character" w:customStyle="1" w:styleId="TtuloChar">
+    <w:name w:val="Título Char"/>
     <w:aliases w:val="titulo hygge Char"/>
-    <w:basedOn w:val="DefaultParagraphFont"/>
-    <w:link w:val="Title"/>
+    <w:basedOn w:val="Fontepargpadro"/>
+    <w:link w:val="Ttulo"/>
     <w:uiPriority w:val="10"/>
     <w:rsid w:val="00DE4E4C"/>
     <w:rPr>
@@ -8873,7 +9401,7 @@
   </w:style>
   <w:style w:type="character" w:customStyle="1" w:styleId="HYGGEtituloChar">
     <w:name w:val="HYGGEtitulo Char"/>
-    <w:basedOn w:val="TitleChar"/>
+    <w:basedOn w:val="TtuloChar"/>
     <w:link w:val="HYGGEtitulo0"/>
     <w:rsid w:val="00DE4E4C"/>
     <w:rPr>
@@ -8887,7 +9415,7 @@
   </w:style>
   <w:style w:type="paragraph" w:customStyle="1" w:styleId="HYGGETITULO">
     <w:name w:val="HYGGETITULO"/>
-    <w:basedOn w:val="Heading1"/>
+    <w:basedOn w:val="Ttulo1"/>
     <w:link w:val="HYGGETITULOChar0"/>
     <w:qFormat/>
     <w:rsid w:val="00615695"/>
@@ -8949,8 +9477,8 @@
   </w:style>
   <w:style w:type="paragraph" w:customStyle="1" w:styleId="arq">
     <w:name w:val="arq"/>
-    <w:basedOn w:val="Heading1"/>
-    <w:next w:val="BodyText"/>
+    <w:basedOn w:val="Ttulo1"/>
+    <w:next w:val="Corpodetexto"/>
     <w:link w:val="arqChar"/>
     <w:qFormat/>
     <w:rsid w:val="0059564D"/>
@@ -8971,11 +9499,11 @@
       <w:sz w:val="24"/>
     </w:rPr>
   </w:style>
-  <w:style w:type="character" w:customStyle="1" w:styleId="BodyTextChar">
-    <w:name w:val="Body Text Char"/>
+  <w:style w:type="character" w:customStyle="1" w:styleId="CorpodetextoChar">
+    <w:name w:val="Corpo de texto Char"/>
     <w:aliases w:val="premissa Char"/>
-    <w:basedOn w:val="DefaultParagraphFont"/>
-    <w:link w:val="BodyText"/>
+    <w:basedOn w:val="Fontepargpadro"/>
+    <w:link w:val="Corpodetexto"/>
     <w:uiPriority w:val="1"/>
     <w:rsid w:val="00AB1615"/>
     <w:rPr>
@@ -8987,7 +9515,7 @@
   </w:style>
   <w:style w:type="character" w:customStyle="1" w:styleId="arqChar">
     <w:name w:val="arq Char"/>
-    <w:basedOn w:val="BodyTextChar"/>
+    <w:basedOn w:val="CorpodetextoChar"/>
     <w:link w:val="arq"/>
     <w:rsid w:val="00D30D2F"/>
     <w:rPr>
@@ -8998,9 +9526,9 @@
       <w:lang w:val="fr-FR"/>
     </w:rPr>
   </w:style>
-  <w:style w:type="table" w:styleId="TableGrid">
+  <w:style w:type="table" w:styleId="Tabelacomgrade">
     <w:name w:val="Table Grid"/>
-    <w:basedOn w:val="TableNormal"/>
+    <w:basedOn w:val="Tabelanormal"/>
     <w:uiPriority w:val="59"/>
     <w:rsid w:val="00927531"/>
     <w:tblPr>
@@ -9014,9 +9542,9 @@
       </w:tblBorders>
     </w:tblPr>
   </w:style>
-  <w:style w:type="character" w:styleId="IntenseEmphasis">
+  <w:style w:type="character" w:styleId="nfaseIntensa">
     <w:name w:val="Intense Emphasis"/>
-    <w:basedOn w:val="DefaultParagraphFont"/>
+    <w:basedOn w:val="Fontepargpadro"/>
     <w:uiPriority w:val="21"/>
     <w:qFormat/>
     <w:rsid w:val="00556E0C"/>
@@ -9028,7 +9556,7 @@
   </w:style>
   <w:style w:type="character" w:styleId="Hyperlink">
     <w:name w:val="Hyperlink"/>
-    <w:basedOn w:val="DefaultParagraphFont"/>
+    <w:basedOn w:val="Fontepargpadro"/>
     <w:uiPriority w:val="99"/>
     <w:unhideWhenUsed/>
     <w:rsid w:val="00E27BD9"/>
@@ -9037,9 +9565,9 @@
       <w:u w:val="single"/>
     </w:rPr>
   </w:style>
-  <w:style w:type="character" w:styleId="UnresolvedMention">
+  <w:style w:type="character" w:styleId="MenoPendente">
     <w:name w:val="Unresolved Mention"/>
-    <w:basedOn w:val="DefaultParagraphFont"/>
+    <w:basedOn w:val="Fontepargpadro"/>
     <w:uiPriority w:val="99"/>
     <w:semiHidden/>
     <w:unhideWhenUsed/>
@@ -9066,9 +9594,9 @@
       </w:tblCellMar>
     </w:tblPr>
   </w:style>
-  <w:style w:type="character" w:styleId="CommentReference">
+  <w:style w:type="character" w:styleId="Refdecomentrio">
     <w:name w:val="annotation reference"/>
-    <w:basedOn w:val="DefaultParagraphFont"/>
+    <w:basedOn w:val="Fontepargpadro"/>
     <w:uiPriority w:val="99"/>
     <w:semiHidden/>
     <w:unhideWhenUsed/>
@@ -9078,10 +9606,10 @@
       <w:szCs w:val="16"/>
     </w:rPr>
   </w:style>
-  <w:style w:type="paragraph" w:styleId="CommentText">
+  <w:style w:type="paragraph" w:styleId="Textodecomentrio">
     <w:name w:val="annotation text"/>
     <w:basedOn w:val="Normal"/>
-    <w:link w:val="CommentTextChar"/>
+    <w:link w:val="TextodecomentrioChar"/>
     <w:uiPriority w:val="99"/>
     <w:unhideWhenUsed/>
     <w:rsid w:val="00017718"/>
@@ -9090,10 +9618,10 @@
       <w:szCs w:val="20"/>
     </w:rPr>
   </w:style>
-  <w:style w:type="character" w:customStyle="1" w:styleId="CommentTextChar">
-    <w:name w:val="Comment Text Char"/>
-    <w:basedOn w:val="DefaultParagraphFont"/>
-    <w:link w:val="CommentText"/>
+  <w:style w:type="character" w:customStyle="1" w:styleId="TextodecomentrioChar">
+    <w:name w:val="Texto de comentário Char"/>
+    <w:basedOn w:val="Fontepargpadro"/>
+    <w:link w:val="Textodecomentrio"/>
     <w:uiPriority w:val="99"/>
     <w:rsid w:val="00017718"/>
     <w:rPr>
@@ -9104,11 +9632,11 @@
       <w:lang w:val="fr-FR"/>
     </w:rPr>
   </w:style>
-  <w:style w:type="paragraph" w:styleId="CommentSubject">
+  <w:style w:type="paragraph" w:styleId="Assuntodocomentrio">
     <w:name w:val="annotation subject"/>
-    <w:basedOn w:val="CommentText"/>
-    <w:next w:val="CommentText"/>
-    <w:link w:val="CommentSubjectChar"/>
+    <w:basedOn w:val="Textodecomentrio"/>
+    <w:next w:val="Textodecomentrio"/>
+    <w:link w:val="AssuntodocomentrioChar"/>
     <w:uiPriority w:val="99"/>
     <w:semiHidden/>
     <w:unhideWhenUsed/>
@@ -9118,10 +9646,10 @@
       <w:bCs/>
     </w:rPr>
   </w:style>
-  <w:style w:type="character" w:customStyle="1" w:styleId="CommentSubjectChar">
-    <w:name w:val="Comment Subject Char"/>
-    <w:basedOn w:val="CommentTextChar"/>
-    <w:link w:val="CommentSubject"/>
+  <w:style w:type="character" w:customStyle="1" w:styleId="AssuntodocomentrioChar">
+    <w:name w:val="Assunto do comentário Char"/>
+    <w:basedOn w:val="TextodecomentrioChar"/>
+    <w:link w:val="Assuntodocomentrio"/>
     <w:uiPriority w:val="99"/>
     <w:semiHidden/>
     <w:rsid w:val="00017718"/>
@@ -9135,10 +9663,10 @@
       <w:lang w:val="fr-FR"/>
     </w:rPr>
   </w:style>
-  <w:style w:type="character" w:customStyle="1" w:styleId="Heading2Char">
-    <w:name w:val="Heading 2 Char"/>
-    <w:basedOn w:val="DefaultParagraphFont"/>
-    <w:link w:val="Heading2"/>
+  <w:style w:type="character" w:customStyle="1" w:styleId="Ttulo2Char">
+    <w:name w:val="Título 2 Char"/>
+    <w:basedOn w:val="Fontepargpadro"/>
+    <w:link w:val="Ttulo2"/>
     <w:uiPriority w:val="9"/>
     <w:rsid w:val="00FE5771"/>
     <w:rPr>
@@ -9149,9 +9677,9 @@
       <w:lang w:val="fr-FR"/>
     </w:rPr>
   </w:style>
-  <w:style w:type="character" w:styleId="IntenseReference">
+  <w:style w:type="character" w:styleId="RefernciaIntensa">
     <w:name w:val="Intense Reference"/>
-    <w:basedOn w:val="DefaultParagraphFont"/>
+    <w:basedOn w:val="Fontepargpadro"/>
     <w:uiPriority w:val="32"/>
     <w:qFormat/>
     <w:rsid w:val="004557C4"/>
@@ -9179,10 +9707,10 @@
       <w14:ligatures w14:val="standardContextual"/>
     </w:rPr>
   </w:style>
-  <w:style w:type="character" w:customStyle="1" w:styleId="Heading3Char">
-    <w:name w:val="Heading 3 Char"/>
-    <w:basedOn w:val="DefaultParagraphFont"/>
-    <w:link w:val="Heading3"/>
+  <w:style w:type="character" w:customStyle="1" w:styleId="Ttulo3Char">
+    <w:name w:val="Título 3 Char"/>
+    <w:basedOn w:val="Fontepargpadro"/>
+    <w:link w:val="Ttulo3"/>
     <w:uiPriority w:val="9"/>
     <w:semiHidden/>
     <w:rsid w:val="00300839"/>
@@ -9196,10 +9724,10 @@
       <w14:ligatures w14:val="standardContextual"/>
     </w:rPr>
   </w:style>
-  <w:style w:type="character" w:customStyle="1" w:styleId="Heading4Char">
-    <w:name w:val="Heading 4 Char"/>
-    <w:basedOn w:val="DefaultParagraphFont"/>
-    <w:link w:val="Heading4"/>
+  <w:style w:type="character" w:customStyle="1" w:styleId="Ttulo4Char">
+    <w:name w:val="Título 4 Char"/>
+    <w:basedOn w:val="Fontepargpadro"/>
+    <w:link w:val="Ttulo4"/>
     <w:uiPriority w:val="9"/>
     <w:semiHidden/>
     <w:rsid w:val="00300839"/>
@@ -9213,10 +9741,10 @@
       <w14:ligatures w14:val="standardContextual"/>
     </w:rPr>
   </w:style>
-  <w:style w:type="character" w:customStyle="1" w:styleId="Heading5Char">
-    <w:name w:val="Heading 5 Char"/>
-    <w:basedOn w:val="DefaultParagraphFont"/>
-    <w:link w:val="Heading5"/>
+  <w:style w:type="character" w:customStyle="1" w:styleId="Ttulo5Char">
+    <w:name w:val="Título 5 Char"/>
+    <w:basedOn w:val="Fontepargpadro"/>
+    <w:link w:val="Ttulo5"/>
     <w:uiPriority w:val="9"/>
     <w:semiHidden/>
     <w:rsid w:val="00300839"/>
@@ -9228,10 +9756,10 @@
       <w14:ligatures w14:val="standardContextual"/>
     </w:rPr>
   </w:style>
-  <w:style w:type="character" w:customStyle="1" w:styleId="Heading6Char">
-    <w:name w:val="Heading 6 Char"/>
-    <w:basedOn w:val="DefaultParagraphFont"/>
-    <w:link w:val="Heading6"/>
+  <w:style w:type="character" w:customStyle="1" w:styleId="Ttulo6Char">
+    <w:name w:val="Título 6 Char"/>
+    <w:basedOn w:val="Fontepargpadro"/>
+    <w:link w:val="Ttulo6"/>
     <w:uiPriority w:val="9"/>
     <w:semiHidden/>
     <w:rsid w:val="00300839"/>
@@ -9245,10 +9773,10 @@
       <w14:ligatures w14:val="standardContextual"/>
     </w:rPr>
   </w:style>
-  <w:style w:type="character" w:customStyle="1" w:styleId="Heading7Char">
-    <w:name w:val="Heading 7 Char"/>
-    <w:basedOn w:val="DefaultParagraphFont"/>
-    <w:link w:val="Heading7"/>
+  <w:style w:type="character" w:customStyle="1" w:styleId="Ttulo7Char">
+    <w:name w:val="Título 7 Char"/>
+    <w:basedOn w:val="Fontepargpadro"/>
+    <w:link w:val="Ttulo7"/>
     <w:uiPriority w:val="9"/>
     <w:semiHidden/>
     <w:rsid w:val="00300839"/>
@@ -9260,10 +9788,10 @@
       <w14:ligatures w14:val="standardContextual"/>
     </w:rPr>
   </w:style>
-  <w:style w:type="character" w:customStyle="1" w:styleId="Heading8Char">
-    <w:name w:val="Heading 8 Char"/>
-    <w:basedOn w:val="DefaultParagraphFont"/>
-    <w:link w:val="Heading8"/>
+  <w:style w:type="character" w:customStyle="1" w:styleId="Ttulo8Char">
+    <w:name w:val="Título 8 Char"/>
+    <w:basedOn w:val="Fontepargpadro"/>
+    <w:link w:val="Ttulo8"/>
     <w:uiPriority w:val="9"/>
     <w:semiHidden/>
     <w:rsid w:val="00300839"/>
@@ -9277,10 +9805,10 @@
       <w14:ligatures w14:val="standardContextual"/>
     </w:rPr>
   </w:style>
-  <w:style w:type="character" w:customStyle="1" w:styleId="Heading9Char">
-    <w:name w:val="Heading 9 Char"/>
-    <w:basedOn w:val="DefaultParagraphFont"/>
-    <w:link w:val="Heading9"/>
+  <w:style w:type="character" w:customStyle="1" w:styleId="Ttulo9Char">
+    <w:name w:val="Título 9 Char"/>
+    <w:basedOn w:val="Fontepargpadro"/>
+    <w:link w:val="Ttulo9"/>
     <w:uiPriority w:val="9"/>
     <w:semiHidden/>
     <w:rsid w:val="00300839"/>
@@ -9292,11 +9820,11 @@
       <w14:ligatures w14:val="standardContextual"/>
     </w:rPr>
   </w:style>
-  <w:style w:type="paragraph" w:styleId="Subtitle">
+  <w:style w:type="paragraph" w:styleId="Subttulo">
     <w:name w:val="Subtitle"/>
     <w:basedOn w:val="Normal"/>
     <w:next w:val="Normal"/>
-    <w:link w:val="SubtitleChar"/>
+    <w:link w:val="SubttuloChar"/>
     <w:uiPriority w:val="11"/>
     <w:qFormat/>
     <w:rsid w:val="00300839"/>
@@ -9320,10 +9848,10 @@
       <w14:ligatures w14:val="standardContextual"/>
     </w:rPr>
   </w:style>
-  <w:style w:type="character" w:customStyle="1" w:styleId="SubtitleChar">
-    <w:name w:val="Subtitle Char"/>
-    <w:basedOn w:val="DefaultParagraphFont"/>
-    <w:link w:val="Subtitle"/>
+  <w:style w:type="character" w:customStyle="1" w:styleId="SubttuloChar">
+    <w:name w:val="Subtítulo Char"/>
+    <w:basedOn w:val="Fontepargpadro"/>
+    <w:link w:val="Subttulo"/>
     <w:uiPriority w:val="11"/>
     <w:rsid w:val="00300839"/>
     <w:rPr>
@@ -9337,11 +9865,11 @@
       <w14:ligatures w14:val="standardContextual"/>
     </w:rPr>
   </w:style>
-  <w:style w:type="paragraph" w:styleId="Quote">
+  <w:style w:type="paragraph" w:styleId="Citao">
     <w:name w:val="Quote"/>
     <w:basedOn w:val="Normal"/>
     <w:next w:val="Normal"/>
-    <w:link w:val="QuoteChar"/>
+    <w:link w:val="CitaoChar"/>
     <w:uiPriority w:val="29"/>
     <w:qFormat/>
     <w:rsid w:val="00300839"/>
@@ -9363,10 +9891,10 @@
       <w14:ligatures w14:val="standardContextual"/>
     </w:rPr>
   </w:style>
-  <w:style w:type="character" w:customStyle="1" w:styleId="QuoteChar">
-    <w:name w:val="Quote Char"/>
-    <w:basedOn w:val="DefaultParagraphFont"/>
-    <w:link w:val="Quote"/>
+  <w:style w:type="character" w:customStyle="1" w:styleId="CitaoChar">
+    <w:name w:val="Citação Char"/>
+    <w:basedOn w:val="Fontepargpadro"/>
+    <w:link w:val="Citao"/>
     <w:uiPriority w:val="29"/>
     <w:rsid w:val="00300839"/>
     <w:rPr>
@@ -9378,11 +9906,11 @@
       <w14:ligatures w14:val="standardContextual"/>
     </w:rPr>
   </w:style>
-  <w:style w:type="paragraph" w:styleId="IntenseQuote">
+  <w:style w:type="paragraph" w:styleId="CitaoIntensa">
     <w:name w:val="Intense Quote"/>
     <w:basedOn w:val="Normal"/>
     <w:next w:val="Normal"/>
-    <w:link w:val="IntenseQuoteChar"/>
+    <w:link w:val="CitaoIntensaChar"/>
     <w:uiPriority w:val="30"/>
     <w:qFormat/>
     <w:rsid w:val="00300839"/>
@@ -9409,10 +9937,10 @@
       <w14:ligatures w14:val="standardContextual"/>
     </w:rPr>
   </w:style>
-  <w:style w:type="character" w:customStyle="1" w:styleId="IntenseQuoteChar">
-    <w:name w:val="Intense Quote Char"/>
-    <w:basedOn w:val="DefaultParagraphFont"/>
-    <w:link w:val="IntenseQuote"/>
+  <w:style w:type="character" w:customStyle="1" w:styleId="CitaoIntensaChar">
+    <w:name w:val="Citação Intensa Char"/>
+    <w:basedOn w:val="Fontepargpadro"/>
+    <w:link w:val="CitaoIntensa"/>
     <w:uiPriority w:val="30"/>
     <w:rsid w:val="00300839"/>
     <w:rPr>
@@ -9424,9 +9952,9 @@
       <w14:ligatures w14:val="standardContextual"/>
     </w:rPr>
   </w:style>
-  <w:style w:type="character" w:styleId="PlaceholderText">
+  <w:style w:type="character" w:styleId="TextodoEspaoReservado">
     <w:name w:val="Placeholder Text"/>
-    <w:basedOn w:val="DefaultParagraphFont"/>
+    <w:basedOn w:val="Fontepargpadro"/>
     <w:uiPriority w:val="99"/>
     <w:semiHidden/>
     <w:rsid w:val="00300839"/>

</xml_diff>